<commit_message>
Start of Tuesday, February 16th
</commit_message>
<xml_diff>
--- a/Day to Day/INFO-1156 Course Syllabus (W21).docx
+++ b/Day to Day/INFO-1156 Course Syllabus (W21).docx
@@ -1,6 +1,6 @@
 
 <file path=word/document.xml><?xml version="1.0" encoding="utf-8"?>
-<w:document xmlns:ve="http://schemas.openxmlformats.org/markup-compatibility/2006" xmlns:o="urn:schemas-microsoft-com:office:office" xmlns:r="http://schemas.openxmlformats.org/officeDocument/2006/relationships" xmlns:m="http://schemas.openxmlformats.org/officeDocument/2006/math" xmlns:v="urn:schemas-microsoft-com:vml" xmlns:wp="http://schemas.openxmlformats.org/drawingml/2006/wordprocessingDrawing" xmlns:w10="urn:schemas-microsoft-com:office:word" xmlns:w="http://schemas.openxmlformats.org/wordprocessingml/2006/main" xmlns:wne="http://schemas.microsoft.com/office/word/2006/wordml">
+<w:document xmlns:wpc="http://schemas.microsoft.com/office/word/2010/wordprocessingCanvas" xmlns:cx="http://schemas.microsoft.com/office/drawing/2014/chartex" xmlns:cx1="http://schemas.microsoft.com/office/drawing/2015/9/8/chartex" xmlns:cx2="http://schemas.microsoft.com/office/drawing/2015/10/21/chartex" xmlns:cx3="http://schemas.microsoft.com/office/drawing/2016/5/9/chartex" xmlns:cx4="http://schemas.microsoft.com/office/drawing/2016/5/10/chartex" xmlns:cx5="http://schemas.microsoft.com/office/drawing/2016/5/11/chartex" xmlns:cx6="http://schemas.microsoft.com/office/drawing/2016/5/12/chartex" xmlns:cx7="http://schemas.microsoft.com/office/drawing/2016/5/13/chartex" xmlns:cx8="http://schemas.microsoft.com/office/drawing/2016/5/14/chartex" xmlns:mc="http://schemas.openxmlformats.org/markup-compatibility/2006" xmlns:aink="http://schemas.microsoft.com/office/drawing/2016/ink" xmlns:am3d="http://schemas.microsoft.com/office/drawing/2017/model3d" xmlns:o="urn:schemas-microsoft-com:office:office" xmlns:r="http://schemas.openxmlformats.org/officeDocument/2006/relationships" xmlns:m="http://schemas.openxmlformats.org/officeDocument/2006/math" xmlns:v="urn:schemas-microsoft-com:vml" xmlns:wp14="http://schemas.microsoft.com/office/word/2010/wordprocessingDrawing" xmlns:wp="http://schemas.openxmlformats.org/drawingml/2006/wordprocessingDrawing" xmlns:w10="urn:schemas-microsoft-com:office:word" xmlns:w="http://schemas.openxmlformats.org/wordprocessingml/2006/main" xmlns:w14="http://schemas.microsoft.com/office/word/2010/wordml" xmlns:w15="http://schemas.microsoft.com/office/word/2012/wordml" xmlns:w16cex="http://schemas.microsoft.com/office/word/2018/wordml/cex" xmlns:w16cid="http://schemas.microsoft.com/office/word/2016/wordml/cid" xmlns:w16="http://schemas.microsoft.com/office/word/2018/wordml" xmlns:w16se="http://schemas.microsoft.com/office/word/2015/wordml/symex" xmlns:wpg="http://schemas.microsoft.com/office/word/2010/wordprocessingGroup" xmlns:wpi="http://schemas.microsoft.com/office/word/2010/wordprocessingInk" xmlns:wne="http://schemas.microsoft.com/office/word/2006/wordml" xmlns:wps="http://schemas.microsoft.com/office/word/2010/wordprocessingShape" mc:Ignorable="w14 w15 w16se w16cid w16 w16cex wp14">
   <w:body>
     <w:p>
       <w:pPr>
@@ -90,7 +90,7 @@
       <w:tblPr>
         <w:tblStyle w:val="TableGrid"/>
         <w:tblW w:w="0" w:type="auto"/>
-        <w:tblLook w:val="04A0"/>
+        <w:tblLook w:val="04A0" w:firstRow="1" w:lastRow="0" w:firstColumn="1" w:lastColumn="0" w:noHBand="0" w:noVBand="1"/>
       </w:tblPr>
       <w:tblGrid>
         <w:gridCol w:w="10768"/>
@@ -191,7 +191,7 @@
       <w:tblPr>
         <w:tblStyle w:val="TableGrid"/>
         <w:tblW w:w="0" w:type="auto"/>
-        <w:tblLook w:val="04A0"/>
+        <w:tblLook w:val="04A0" w:firstRow="1" w:lastRow="0" w:firstColumn="1" w:lastColumn="0" w:noHBand="0" w:noVBand="1"/>
       </w:tblPr>
       <w:tblGrid>
         <w:gridCol w:w="1980"/>
@@ -659,25 +659,7 @@
                 <w:szCs w:val="19"/>
               </w:rPr>
               <w:br/>
-              <w:t xml:space="preserve">(brief intro: arrays, </w:t>
-            </w:r>
-            <w:proofErr w:type="spellStart"/>
-            <w:r>
-              <w:rPr>
-                <w:rFonts w:ascii="Arial Nova" w:hAnsi="Arial Nova"/>
-                <w:sz w:val="19"/>
-                <w:szCs w:val="19"/>
-              </w:rPr>
-              <w:t>structs</w:t>
-            </w:r>
-            <w:proofErr w:type="spellEnd"/>
-            <w:r>
-              <w:rPr>
-                <w:rFonts w:ascii="Arial Nova" w:hAnsi="Arial Nova"/>
-                <w:sz w:val="19"/>
-                <w:szCs w:val="19"/>
-              </w:rPr>
-              <w:t>, classes – more later)</w:t>
+              <w:t>(brief intro: arrays, structs, classes – more later)</w:t>
             </w:r>
           </w:p>
         </w:tc>
@@ -1203,25 +1185,6 @@
               <w:jc w:val="center"/>
               <w:rPr>
                 <w:rFonts w:ascii="Arial" w:hAnsi="Arial" w:cs="Arial"/>
-                <w:sz w:val="19"/>
-                <w:szCs w:val="19"/>
-              </w:rPr>
-            </w:pPr>
-            <w:r>
-              <w:rPr>
-                <w:rFonts w:ascii="Arial" w:hAnsi="Arial" w:cs="Arial"/>
-                <w:sz w:val="19"/>
-                <w:szCs w:val="19"/>
-              </w:rPr>
-              <w:t>Assignment/Quiz #2 (2.5%) Quiz(think: short, in class)</w:t>
-            </w:r>
-          </w:p>
-          <w:p>
-            <w:pPr>
-              <w:pStyle w:val="NoSpacing"/>
-              <w:jc w:val="center"/>
-              <w:rPr>
-                <w:rFonts w:ascii="Arial" w:hAnsi="Arial" w:cs="Arial"/>
                 <w:b/>
                 <w:color w:val="FF0000"/>
                 <w:sz w:val="19"/>
@@ -1355,25 +1318,7 @@
                 <w:sz w:val="19"/>
                 <w:szCs w:val="19"/>
               </w:rPr>
-              <w:t xml:space="preserve">More data type stuff: variables, const, </w:t>
-            </w:r>
-            <w:proofErr w:type="spellStart"/>
-            <w:r>
-              <w:rPr>
-                <w:rFonts w:ascii="Arial Nova" w:hAnsi="Arial Nova"/>
-                <w:sz w:val="19"/>
-                <w:szCs w:val="19"/>
-              </w:rPr>
-              <w:t>typedef</w:t>
-            </w:r>
-            <w:proofErr w:type="spellEnd"/>
-            <w:r>
-              <w:rPr>
-                <w:rFonts w:ascii="Arial Nova" w:hAnsi="Arial Nova"/>
-                <w:sz w:val="19"/>
-                <w:szCs w:val="19"/>
-              </w:rPr>
-              <w:t xml:space="preserve">, </w:t>
+              <w:t xml:space="preserve">More data type stuff: variables, const, typedef, </w:t>
             </w:r>
             <w:proofErr w:type="spellStart"/>
             <w:r>
@@ -1444,6 +1389,41 @@
             <w:tcW w:w="2551" w:type="dxa"/>
             <w:vAlign w:val="center"/>
           </w:tcPr>
+          <w:p>
+            <w:pPr>
+              <w:pStyle w:val="NoSpacing"/>
+              <w:jc w:val="center"/>
+              <w:rPr>
+                <w:rFonts w:ascii="Arial" w:hAnsi="Arial" w:cs="Arial"/>
+                <w:sz w:val="19"/>
+                <w:szCs w:val="19"/>
+              </w:rPr>
+            </w:pPr>
+            <w:r>
+              <w:rPr>
+                <w:rFonts w:ascii="Arial" w:hAnsi="Arial" w:cs="Arial"/>
+                <w:sz w:val="19"/>
+                <w:szCs w:val="19"/>
+              </w:rPr>
+              <w:t>Assignment/Quiz #2 (2.5%) Quiz</w:t>
+            </w:r>
+            <w:r>
+              <w:rPr>
+                <w:rFonts w:ascii="Arial" w:hAnsi="Arial" w:cs="Arial"/>
+                <w:sz w:val="19"/>
+                <w:szCs w:val="19"/>
+              </w:rPr>
+              <w:t xml:space="preserve"> </w:t>
+            </w:r>
+            <w:r>
+              <w:rPr>
+                <w:rFonts w:ascii="Arial" w:hAnsi="Arial" w:cs="Arial"/>
+                <w:sz w:val="19"/>
+                <w:szCs w:val="19"/>
+              </w:rPr>
+              <w:t>(think: short, in class)</w:t>
+            </w:r>
+          </w:p>
           <w:p>
             <w:pPr>
               <w:pStyle w:val="NoSpacing"/>
@@ -1813,23 +1793,13 @@
               </w:rPr>
               <w:t xml:space="preserve">More C++ I/O: </w:t>
             </w:r>
-            <w:proofErr w:type="spellStart"/>
-            <w:r>
-              <w:rPr>
-                <w:rFonts w:ascii="Arial Nova" w:hAnsi="Arial Nova"/>
-                <w:sz w:val="19"/>
-                <w:szCs w:val="19"/>
-              </w:rPr>
-              <w:t>iostream</w:t>
-            </w:r>
-            <w:proofErr w:type="spellEnd"/>
-            <w:r>
-              <w:rPr>
-                <w:rFonts w:ascii="Arial Nova" w:hAnsi="Arial Nova"/>
-                <w:sz w:val="19"/>
-                <w:szCs w:val="19"/>
-              </w:rPr>
-              <w:t>/</w:t>
+            <w:r>
+              <w:rPr>
+                <w:rFonts w:ascii="Arial Nova" w:hAnsi="Arial Nova"/>
+                <w:sz w:val="19"/>
+                <w:szCs w:val="19"/>
+              </w:rPr>
+              <w:t>iostream/</w:t>
             </w:r>
             <w:proofErr w:type="spellStart"/>
             <w:r>
@@ -2028,18 +1998,8 @@
                 <w:sz w:val="19"/>
                 <w:szCs w:val="19"/>
               </w:rPr>
-              <w:t xml:space="preserve">Other STL containers: vector, array, list, </w:t>
-            </w:r>
-            <w:proofErr w:type="spellStart"/>
-            <w:r>
-              <w:rPr>
-                <w:rFonts w:ascii="Arial Nova" w:hAnsi="Arial Nova"/>
-                <w:sz w:val="19"/>
-                <w:szCs w:val="19"/>
-              </w:rPr>
-              <w:t>deques</w:t>
-            </w:r>
-            <w:proofErr w:type="spellEnd"/>
+              <w:t>Other STL containers: vector, array, list, deques</w:t>
+            </w:r>
           </w:p>
           <w:p>
             <w:pPr>
@@ -2060,25 +2020,7 @@
                 <w:sz w:val="19"/>
                 <w:szCs w:val="19"/>
               </w:rPr>
-              <w:t xml:space="preserve">STL </w:t>
-            </w:r>
-            <w:proofErr w:type="spellStart"/>
-            <w:r>
-              <w:rPr>
-                <w:rFonts w:ascii="Arial Nova" w:hAnsi="Arial Nova"/>
-                <w:sz w:val="19"/>
-                <w:szCs w:val="19"/>
-              </w:rPr>
-              <w:t>iterators</w:t>
-            </w:r>
-            <w:proofErr w:type="spellEnd"/>
-            <w:r>
-              <w:rPr>
-                <w:rFonts w:ascii="Arial Nova" w:hAnsi="Arial Nova"/>
-                <w:sz w:val="19"/>
-                <w:szCs w:val="19"/>
-              </w:rPr>
-              <w:t xml:space="preserve"> (and algorithm library integration)</w:t>
+              <w:t>STL iterators (and algorithm library integration)</w:t>
             </w:r>
           </w:p>
         </w:tc>
@@ -2219,25 +2161,7 @@
                 <w:sz w:val="19"/>
                 <w:szCs w:val="19"/>
               </w:rPr>
-              <w:t xml:space="preserve">Some performance stuff: memory </w:t>
-            </w:r>
-            <w:proofErr w:type="spellStart"/>
-            <w:r>
-              <w:rPr>
-                <w:rFonts w:ascii="Arial Nova" w:hAnsi="Arial Nova"/>
-                <w:sz w:val="19"/>
-                <w:szCs w:val="19"/>
-              </w:rPr>
-              <w:t>vs</w:t>
-            </w:r>
-            <w:proofErr w:type="spellEnd"/>
-            <w:r>
-              <w:rPr>
-                <w:rFonts w:ascii="Arial Nova" w:hAnsi="Arial Nova"/>
-                <w:sz w:val="19"/>
-                <w:szCs w:val="19"/>
-              </w:rPr>
-              <w:t xml:space="preserve"> processing speed and how that’s fundamentally changed over time</w:t>
+              <w:t>Some performance stuff: memory vs processing speed and how that’s fundamentally changed over time</w:t>
             </w:r>
           </w:p>
         </w:tc>
@@ -2342,25 +2266,7 @@
                 <w:sz w:val="19"/>
                 <w:szCs w:val="19"/>
               </w:rPr>
-              <w:t xml:space="preserve">Classes and </w:t>
-            </w:r>
-            <w:proofErr w:type="spellStart"/>
-            <w:r>
-              <w:rPr>
-                <w:rFonts w:ascii="Arial Nova" w:hAnsi="Arial Nova"/>
-                <w:sz w:val="19"/>
-                <w:szCs w:val="19"/>
-              </w:rPr>
-              <w:t>Structs</w:t>
-            </w:r>
-            <w:proofErr w:type="spellEnd"/>
-            <w:r>
-              <w:rPr>
-                <w:rFonts w:ascii="Arial Nova" w:hAnsi="Arial Nova"/>
-                <w:sz w:val="19"/>
-                <w:szCs w:val="19"/>
-              </w:rPr>
-              <w:t>: methods, constructors, etc.</w:t>
+              <w:t>Classes and Structs: methods, constructors, etc.</w:t>
             </w:r>
           </w:p>
           <w:p>
@@ -2481,23 +2387,13 @@
                 <w:szCs w:val="19"/>
               </w:rPr>
             </w:pPr>
-            <w:proofErr w:type="gramStart"/>
-            <w:r>
-              <w:rPr>
-                <w:rFonts w:ascii="Arial Nova" w:hAnsi="Arial Nova"/>
-                <w:sz w:val="19"/>
-                <w:szCs w:val="19"/>
-              </w:rPr>
-              <w:t>Assert,</w:t>
-            </w:r>
-            <w:proofErr w:type="gramEnd"/>
-            <w:r>
-              <w:rPr>
-                <w:rFonts w:ascii="Arial Nova" w:hAnsi="Arial Nova"/>
-                <w:sz w:val="19"/>
-                <w:szCs w:val="19"/>
-              </w:rPr>
-              <w:t xml:space="preserve"> exceptions, etc. </w:t>
+            <w:r>
+              <w:rPr>
+                <w:rFonts w:ascii="Arial Nova" w:hAnsi="Arial Nova"/>
+                <w:sz w:val="19"/>
+                <w:szCs w:val="19"/>
+              </w:rPr>
+              <w:t xml:space="preserve">Assert, exceptions, etc. </w:t>
             </w:r>
           </w:p>
           <w:p>
@@ -2702,8 +2598,8 @@
 </file>
 
 <file path=word/numbering.xml><?xml version="1.0" encoding="utf-8"?>
-<w:numbering xmlns:ve="http://schemas.openxmlformats.org/markup-compatibility/2006" xmlns:o="urn:schemas-microsoft-com:office:office" xmlns:r="http://schemas.openxmlformats.org/officeDocument/2006/relationships" xmlns:m="http://schemas.openxmlformats.org/officeDocument/2006/math" xmlns:v="urn:schemas-microsoft-com:vml" xmlns:wp="http://schemas.openxmlformats.org/drawingml/2006/wordprocessingDrawing" xmlns:w10="urn:schemas-microsoft-com:office:word" xmlns:w="http://schemas.openxmlformats.org/wordprocessingml/2006/main" xmlns:wne="http://schemas.microsoft.com/office/word/2006/wordml">
-  <w:abstractNum w:abstractNumId="0">
+<w:numbering xmlns:wpc="http://schemas.microsoft.com/office/word/2010/wordprocessingCanvas" xmlns:cx="http://schemas.microsoft.com/office/drawing/2014/chartex" xmlns:cx1="http://schemas.microsoft.com/office/drawing/2015/9/8/chartex" xmlns:cx2="http://schemas.microsoft.com/office/drawing/2015/10/21/chartex" xmlns:cx3="http://schemas.microsoft.com/office/drawing/2016/5/9/chartex" xmlns:cx4="http://schemas.microsoft.com/office/drawing/2016/5/10/chartex" xmlns:cx5="http://schemas.microsoft.com/office/drawing/2016/5/11/chartex" xmlns:cx6="http://schemas.microsoft.com/office/drawing/2016/5/12/chartex" xmlns:cx7="http://schemas.microsoft.com/office/drawing/2016/5/13/chartex" xmlns:cx8="http://schemas.microsoft.com/office/drawing/2016/5/14/chartex" xmlns:mc="http://schemas.openxmlformats.org/markup-compatibility/2006" xmlns:aink="http://schemas.microsoft.com/office/drawing/2016/ink" xmlns:am3d="http://schemas.microsoft.com/office/drawing/2017/model3d" xmlns:o="urn:schemas-microsoft-com:office:office" xmlns:r="http://schemas.openxmlformats.org/officeDocument/2006/relationships" xmlns:m="http://schemas.openxmlformats.org/officeDocument/2006/math" xmlns:v="urn:schemas-microsoft-com:vml" xmlns:wp14="http://schemas.microsoft.com/office/word/2010/wordprocessingDrawing" xmlns:wp="http://schemas.openxmlformats.org/drawingml/2006/wordprocessingDrawing" xmlns:w10="urn:schemas-microsoft-com:office:word" xmlns:w="http://schemas.openxmlformats.org/wordprocessingml/2006/main" xmlns:w14="http://schemas.microsoft.com/office/word/2010/wordml" xmlns:w15="http://schemas.microsoft.com/office/word/2012/wordml" xmlns:w16cex="http://schemas.microsoft.com/office/word/2018/wordml/cex" xmlns:w16cid="http://schemas.microsoft.com/office/word/2016/wordml/cid" xmlns:w16="http://schemas.microsoft.com/office/word/2018/wordml" xmlns:w16se="http://schemas.microsoft.com/office/word/2015/wordml/symex" xmlns:wpg="http://schemas.microsoft.com/office/word/2010/wordprocessingGroup" xmlns:wpi="http://schemas.microsoft.com/office/word/2010/wordprocessingInk" xmlns:wne="http://schemas.microsoft.com/office/word/2006/wordml" xmlns:wps="http://schemas.microsoft.com/office/word/2010/wordprocessingShape" mc:Ignorable="w14 w15 w16se w16cid w16 w16cex wp14">
+  <w:abstractNum w:abstractNumId="0" w15:restartNumberingAfterBreak="0">
     <w:nsid w:val="316D60B2"/>
     <w:multiLevelType w:val="hybridMultilevel"/>
     <w:tmpl w:val="80BE7168"/>
@@ -2816,7 +2712,7 @@
       </w:rPr>
     </w:lvl>
   </w:abstractNum>
-  <w:abstractNum w:abstractNumId="1">
+  <w:abstractNum w:abstractNumId="1" w15:restartNumberingAfterBreak="0">
     <w:nsid w:val="3202293B"/>
     <w:multiLevelType w:val="hybridMultilevel"/>
     <w:tmpl w:val="FEC696A0"/>
@@ -2929,7 +2825,7 @@
       </w:rPr>
     </w:lvl>
   </w:abstractNum>
-  <w:abstractNum w:abstractNumId="2">
+  <w:abstractNum w:abstractNumId="2" w15:restartNumberingAfterBreak="0">
     <w:nsid w:val="406649DD"/>
     <w:multiLevelType w:val="hybridMultilevel"/>
     <w:tmpl w:val="357C6020"/>
@@ -3042,7 +2938,7 @@
       </w:rPr>
     </w:lvl>
   </w:abstractNum>
-  <w:abstractNum w:abstractNumId="3">
+  <w:abstractNum w:abstractNumId="3" w15:restartNumberingAfterBreak="0">
     <w:nsid w:val="47316056"/>
     <w:multiLevelType w:val="hybridMultilevel"/>
     <w:tmpl w:val="27600ECE"/>
@@ -3155,7 +3051,7 @@
       </w:rPr>
     </w:lvl>
   </w:abstractNum>
-  <w:abstractNum w:abstractNumId="4">
+  <w:abstractNum w:abstractNumId="4" w15:restartNumberingAfterBreak="0">
     <w:nsid w:val="5D5A7DD4"/>
     <w:multiLevelType w:val="hybridMultilevel"/>
     <w:tmpl w:val="0F268272"/>
@@ -3268,7 +3164,7 @@
       </w:rPr>
     </w:lvl>
   </w:abstractNum>
-  <w:abstractNum w:abstractNumId="5">
+  <w:abstractNum w:abstractNumId="5" w15:restartNumberingAfterBreak="0">
     <w:nsid w:val="61D97C1C"/>
     <w:multiLevelType w:val="hybridMultilevel"/>
     <w:tmpl w:val="458C5AAC"/>
@@ -3381,7 +3277,7 @@
       </w:rPr>
     </w:lvl>
   </w:abstractNum>
-  <w:abstractNum w:abstractNumId="6">
+  <w:abstractNum w:abstractNumId="6" w15:restartNumberingAfterBreak="0">
     <w:nsid w:val="62A7693C"/>
     <w:multiLevelType w:val="hybridMultilevel"/>
     <w:tmpl w:val="2ED4F370"/>
@@ -3494,7 +3390,7 @@
       </w:rPr>
     </w:lvl>
   </w:abstractNum>
-  <w:abstractNum w:abstractNumId="7">
+  <w:abstractNum w:abstractNumId="7" w15:restartNumberingAfterBreak="0">
     <w:nsid w:val="6AB459B5"/>
     <w:multiLevelType w:val="hybridMultilevel"/>
     <w:tmpl w:val="791C928A"/>
@@ -3607,7 +3503,7 @@
       </w:rPr>
     </w:lvl>
   </w:abstractNum>
-  <w:abstractNum w:abstractNumId="8">
+  <w:abstractNum w:abstractNumId="8" w15:restartNumberingAfterBreak="0">
     <w:nsid w:val="6E311207"/>
     <w:multiLevelType w:val="hybridMultilevel"/>
     <w:tmpl w:val="B32E75F8"/>
@@ -3720,7 +3616,7 @@
       </w:rPr>
     </w:lvl>
   </w:abstractNum>
-  <w:abstractNum w:abstractNumId="9">
+  <w:abstractNum w:abstractNumId="9" w15:restartNumberingAfterBreak="0">
     <w:nsid w:val="728F1B91"/>
     <w:multiLevelType w:val="hybridMultilevel"/>
     <w:tmpl w:val="77C09F34"/>
@@ -3833,7 +3729,7 @@
       </w:rPr>
     </w:lvl>
   </w:abstractNum>
-  <w:abstractNum w:abstractNumId="10">
+  <w:abstractNum w:abstractNumId="10" w15:restartNumberingAfterBreak="0">
     <w:nsid w:val="76A31C4E"/>
     <w:multiLevelType w:val="hybridMultilevel"/>
     <w:tmpl w:val="36827918"/>
@@ -3946,7 +3842,7 @@
       </w:rPr>
     </w:lvl>
   </w:abstractNum>
-  <w:abstractNum w:abstractNumId="11">
+  <w:abstractNum w:abstractNumId="11" w15:restartNumberingAfterBreak="0">
     <w:nsid w:val="7BFC38C6"/>
     <w:multiLevelType w:val="hybridMultilevel"/>
     <w:tmpl w:val="846CB76C"/>
@@ -4099,7 +3995,7 @@
 </file>
 
 <file path=word/styles.xml><?xml version="1.0" encoding="utf-8"?>
-<w:styles xmlns:r="http://schemas.openxmlformats.org/officeDocument/2006/relationships" xmlns:w="http://schemas.openxmlformats.org/wordprocessingml/2006/main">
+<w:styles xmlns:mc="http://schemas.openxmlformats.org/markup-compatibility/2006" xmlns:r="http://schemas.openxmlformats.org/officeDocument/2006/relationships" xmlns:w="http://schemas.openxmlformats.org/wordprocessingml/2006/main" xmlns:w14="http://schemas.microsoft.com/office/word/2010/wordml" xmlns:w15="http://schemas.microsoft.com/office/word/2012/wordml" xmlns:w16cex="http://schemas.microsoft.com/office/word/2018/wordml/cex" xmlns:w16cid="http://schemas.microsoft.com/office/word/2016/wordml/cid" xmlns:w16="http://schemas.microsoft.com/office/word/2018/wordml" xmlns:w16se="http://schemas.microsoft.com/office/word/2015/wordml/symex" mc:Ignorable="w14 w15 w16se w16cid w16 w16cex">
   <w:docDefaults>
     <w:rPrDefault>
       <w:rPr>
@@ -4115,144 +4011,383 @@
       </w:pPr>
     </w:pPrDefault>
   </w:docDefaults>
-  <w:latentStyles w:defLockedState="0" w:defUIPriority="99" w:defSemiHidden="1" w:defUnhideWhenUsed="1" w:defQFormat="0" w:count="267">
-    <w:lsdException w:name="Normal" w:semiHidden="0" w:uiPriority="0" w:unhideWhenUsed="0" w:qFormat="1"/>
-    <w:lsdException w:name="heading 1" w:semiHidden="0" w:uiPriority="9" w:unhideWhenUsed="0" w:qFormat="1"/>
-    <w:lsdException w:name="heading 2" w:uiPriority="9" w:qFormat="1"/>
-    <w:lsdException w:name="heading 3" w:uiPriority="9" w:qFormat="1"/>
-    <w:lsdException w:name="heading 4" w:uiPriority="9" w:qFormat="1"/>
-    <w:lsdException w:name="heading 5" w:uiPriority="9" w:qFormat="1"/>
-    <w:lsdException w:name="heading 6" w:uiPriority="9" w:qFormat="1"/>
-    <w:lsdException w:name="heading 7" w:uiPriority="9" w:qFormat="1"/>
-    <w:lsdException w:name="heading 8" w:uiPriority="9" w:qFormat="1"/>
-    <w:lsdException w:name="heading 9" w:uiPriority="9" w:qFormat="1"/>
-    <w:lsdException w:name="toc 1" w:uiPriority="39"/>
-    <w:lsdException w:name="toc 2" w:uiPriority="39"/>
-    <w:lsdException w:name="toc 3" w:uiPriority="39"/>
-    <w:lsdException w:name="toc 4" w:uiPriority="39"/>
-    <w:lsdException w:name="toc 5" w:uiPriority="39"/>
-    <w:lsdException w:name="toc 6" w:uiPriority="39"/>
-    <w:lsdException w:name="toc 7" w:uiPriority="39"/>
-    <w:lsdException w:name="toc 8" w:uiPriority="39"/>
-    <w:lsdException w:name="toc 9" w:uiPriority="39"/>
-    <w:lsdException w:name="caption" w:uiPriority="35" w:qFormat="1"/>
-    <w:lsdException w:name="Title" w:semiHidden="0" w:uiPriority="10" w:unhideWhenUsed="0" w:qFormat="1"/>
-    <w:lsdException w:name="Default Paragraph Font" w:uiPriority="1"/>
-    <w:lsdException w:name="Subtitle" w:semiHidden="0" w:uiPriority="11" w:unhideWhenUsed="0" w:qFormat="1"/>
-    <w:lsdException w:name="Strong" w:semiHidden="0" w:uiPriority="22" w:unhideWhenUsed="0" w:qFormat="1"/>
-    <w:lsdException w:name="Emphasis" w:semiHidden="0" w:uiPriority="20" w:unhideWhenUsed="0" w:qFormat="1"/>
-    <w:lsdException w:name="Table Grid" w:semiHidden="0" w:uiPriority="59" w:unhideWhenUsed="0"/>
-    <w:lsdException w:name="Placeholder Text" w:unhideWhenUsed="0"/>
-    <w:lsdException w:name="No Spacing" w:semiHidden="0" w:uiPriority="1" w:unhideWhenUsed="0" w:qFormat="1"/>
-    <w:lsdException w:name="Light Shading" w:semiHidden="0" w:uiPriority="60" w:unhideWhenUsed="0"/>
-    <w:lsdException w:name="Light List" w:semiHidden="0" w:uiPriority="61" w:unhideWhenUsed="0"/>
-    <w:lsdException w:name="Light Grid" w:semiHidden="0" w:uiPriority="62" w:unhideWhenUsed="0"/>
-    <w:lsdException w:name="Medium Shading 1" w:semiHidden="0" w:uiPriority="63" w:unhideWhenUsed="0"/>
-    <w:lsdException w:name="Medium Shading 2" w:semiHidden="0" w:uiPriority="64" w:unhideWhenUsed="0"/>
-    <w:lsdException w:name="Medium List 1" w:semiHidden="0" w:uiPriority="65" w:unhideWhenUsed="0"/>
-    <w:lsdException w:name="Medium List 2" w:semiHidden="0" w:uiPriority="66" w:unhideWhenUsed="0"/>
-    <w:lsdException w:name="Medium Grid 1" w:semiHidden="0" w:uiPriority="67" w:unhideWhenUsed="0"/>
-    <w:lsdException w:name="Medium Grid 2" w:semiHidden="0" w:uiPriority="68" w:unhideWhenUsed="0"/>
-    <w:lsdException w:name="Medium Grid 3" w:semiHidden="0" w:uiPriority="69" w:unhideWhenUsed="0"/>
-    <w:lsdException w:name="Dark List" w:semiHidden="0" w:uiPriority="70" w:unhideWhenUsed="0"/>
-    <w:lsdException w:name="Colorful Shading" w:semiHidden="0" w:uiPriority="71" w:unhideWhenUsed="0"/>
-    <w:lsdException w:name="Colorful List" w:semiHidden="0" w:uiPriority="72" w:unhideWhenUsed="0"/>
-    <w:lsdException w:name="Colorful Grid" w:semiHidden="0" w:uiPriority="73" w:unhideWhenUsed="0"/>
-    <w:lsdException w:name="Light Shading Accent 1" w:semiHidden="0" w:uiPriority="60" w:unhideWhenUsed="0"/>
-    <w:lsdException w:name="Light List Accent 1" w:semiHidden="0" w:uiPriority="61" w:unhideWhenUsed="0"/>
-    <w:lsdException w:name="Light Grid Accent 1" w:semiHidden="0" w:uiPriority="62" w:unhideWhenUsed="0"/>
-    <w:lsdException w:name="Medium Shading 1 Accent 1" w:semiHidden="0" w:uiPriority="63" w:unhideWhenUsed="0"/>
-    <w:lsdException w:name="Medium Shading 2 Accent 1" w:semiHidden="0" w:uiPriority="64" w:unhideWhenUsed="0"/>
-    <w:lsdException w:name="Medium List 1 Accent 1" w:semiHidden="0" w:uiPriority="65" w:unhideWhenUsed="0"/>
-    <w:lsdException w:name="Revision" w:unhideWhenUsed="0"/>
-    <w:lsdException w:name="List Paragraph" w:semiHidden="0" w:uiPriority="34" w:unhideWhenUsed="0" w:qFormat="1"/>
-    <w:lsdException w:name="Quote" w:semiHidden="0" w:uiPriority="29" w:unhideWhenUsed="0" w:qFormat="1"/>
-    <w:lsdException w:name="Intense Quote" w:semiHidden="0" w:uiPriority="30" w:unhideWhenUsed="0" w:qFormat="1"/>
-    <w:lsdException w:name="Medium List 2 Accent 1" w:semiHidden="0" w:uiPriority="66" w:unhideWhenUsed="0"/>
-    <w:lsdException w:name="Medium Grid 1 Accent 1" w:semiHidden="0" w:uiPriority="67" w:unhideWhenUsed="0"/>
-    <w:lsdException w:name="Medium Grid 2 Accent 1" w:semiHidden="0" w:uiPriority="68" w:unhideWhenUsed="0"/>
-    <w:lsdException w:name="Medium Grid 3 Accent 1" w:semiHidden="0" w:uiPriority="69" w:unhideWhenUsed="0"/>
-    <w:lsdException w:name="Dark List Accent 1" w:semiHidden="0" w:uiPriority="70" w:unhideWhenUsed="0"/>
-    <w:lsdException w:name="Colorful Shading Accent 1" w:semiHidden="0" w:uiPriority="71" w:unhideWhenUsed="0"/>
-    <w:lsdException w:name="Colorful List Accent 1" w:semiHidden="0" w:uiPriority="72" w:unhideWhenUsed="0"/>
-    <w:lsdException w:name="Colorful Grid Accent 1" w:semiHidden="0" w:uiPriority="73" w:unhideWhenUsed="0"/>
-    <w:lsdException w:name="Light Shading Accent 2" w:semiHidden="0" w:uiPriority="60" w:unhideWhenUsed="0"/>
-    <w:lsdException w:name="Light List Accent 2" w:semiHidden="0" w:uiPriority="61" w:unhideWhenUsed="0"/>
-    <w:lsdException w:name="Light Grid Accent 2" w:semiHidden="0" w:uiPriority="62" w:unhideWhenUsed="0"/>
-    <w:lsdException w:name="Medium Shading 1 Accent 2" w:semiHidden="0" w:uiPriority="63" w:unhideWhenUsed="0"/>
-    <w:lsdException w:name="Medium Shading 2 Accent 2" w:semiHidden="0" w:uiPriority="64" w:unhideWhenUsed="0"/>
-    <w:lsdException w:name="Medium List 1 Accent 2" w:semiHidden="0" w:uiPriority="65" w:unhideWhenUsed="0"/>
-    <w:lsdException w:name="Medium List 2 Accent 2" w:semiHidden="0" w:uiPriority="66" w:unhideWhenUsed="0"/>
-    <w:lsdException w:name="Medium Grid 1 Accent 2" w:semiHidden="0" w:uiPriority="67" w:unhideWhenUsed="0"/>
-    <w:lsdException w:name="Medium Grid 2 Accent 2" w:semiHidden="0" w:uiPriority="68" w:unhideWhenUsed="0"/>
-    <w:lsdException w:name="Medium Grid 3 Accent 2" w:semiHidden="0" w:uiPriority="69" w:unhideWhenUsed="0"/>
-    <w:lsdException w:name="Dark List Accent 2" w:semiHidden="0" w:uiPriority="70" w:unhideWhenUsed="0"/>
-    <w:lsdException w:name="Colorful Shading Accent 2" w:semiHidden="0" w:uiPriority="71" w:unhideWhenUsed="0"/>
-    <w:lsdException w:name="Colorful List Accent 2" w:semiHidden="0" w:uiPriority="72" w:unhideWhenUsed="0"/>
-    <w:lsdException w:name="Colorful Grid Accent 2" w:semiHidden="0" w:uiPriority="73" w:unhideWhenUsed="0"/>
-    <w:lsdException w:name="Light Shading Accent 3" w:semiHidden="0" w:uiPriority="60" w:unhideWhenUsed="0"/>
-    <w:lsdException w:name="Light List Accent 3" w:semiHidden="0" w:uiPriority="61" w:unhideWhenUsed="0"/>
-    <w:lsdException w:name="Light Grid Accent 3" w:semiHidden="0" w:uiPriority="62" w:unhideWhenUsed="0"/>
-    <w:lsdException w:name="Medium Shading 1 Accent 3" w:semiHidden="0" w:uiPriority="63" w:unhideWhenUsed="0"/>
-    <w:lsdException w:name="Medium Shading 2 Accent 3" w:semiHidden="0" w:uiPriority="64" w:unhideWhenUsed="0"/>
-    <w:lsdException w:name="Medium List 1 Accent 3" w:semiHidden="0" w:uiPriority="65" w:unhideWhenUsed="0"/>
-    <w:lsdException w:name="Medium List 2 Accent 3" w:semiHidden="0" w:uiPriority="66" w:unhideWhenUsed="0"/>
-    <w:lsdException w:name="Medium Grid 1 Accent 3" w:semiHidden="0" w:uiPriority="67" w:unhideWhenUsed="0"/>
-    <w:lsdException w:name="Medium Grid 2 Accent 3" w:semiHidden="0" w:uiPriority="68" w:unhideWhenUsed="0"/>
-    <w:lsdException w:name="Medium Grid 3 Accent 3" w:semiHidden="0" w:uiPriority="69" w:unhideWhenUsed="0"/>
-    <w:lsdException w:name="Dark List Accent 3" w:semiHidden="0" w:uiPriority="70" w:unhideWhenUsed="0"/>
-    <w:lsdException w:name="Colorful Shading Accent 3" w:semiHidden="0" w:uiPriority="71" w:unhideWhenUsed="0"/>
-    <w:lsdException w:name="Colorful List Accent 3" w:semiHidden="0" w:uiPriority="72" w:unhideWhenUsed="0"/>
-    <w:lsdException w:name="Colorful Grid Accent 3" w:semiHidden="0" w:uiPriority="73" w:unhideWhenUsed="0"/>
-    <w:lsdException w:name="Light Shading Accent 4" w:semiHidden="0" w:uiPriority="60" w:unhideWhenUsed="0"/>
-    <w:lsdException w:name="Light List Accent 4" w:semiHidden="0" w:uiPriority="61" w:unhideWhenUsed="0"/>
-    <w:lsdException w:name="Light Grid Accent 4" w:semiHidden="0" w:uiPriority="62" w:unhideWhenUsed="0"/>
-    <w:lsdException w:name="Medium Shading 1 Accent 4" w:semiHidden="0" w:uiPriority="63" w:unhideWhenUsed="0"/>
-    <w:lsdException w:name="Medium Shading 2 Accent 4" w:semiHidden="0" w:uiPriority="64" w:unhideWhenUsed="0"/>
-    <w:lsdException w:name="Medium List 1 Accent 4" w:semiHidden="0" w:uiPriority="65" w:unhideWhenUsed="0"/>
-    <w:lsdException w:name="Medium List 2 Accent 4" w:semiHidden="0" w:uiPriority="66" w:unhideWhenUsed="0"/>
-    <w:lsdException w:name="Medium Grid 1 Accent 4" w:semiHidden="0" w:uiPriority="67" w:unhideWhenUsed="0"/>
-    <w:lsdException w:name="Medium Grid 2 Accent 4" w:semiHidden="0" w:uiPriority="68" w:unhideWhenUsed="0"/>
-    <w:lsdException w:name="Medium Grid 3 Accent 4" w:semiHidden="0" w:uiPriority="69" w:unhideWhenUsed="0"/>
-    <w:lsdException w:name="Dark List Accent 4" w:semiHidden="0" w:uiPriority="70" w:unhideWhenUsed="0"/>
-    <w:lsdException w:name="Colorful Shading Accent 4" w:semiHidden="0" w:uiPriority="71" w:unhideWhenUsed="0"/>
-    <w:lsdException w:name="Colorful List Accent 4" w:semiHidden="0" w:uiPriority="72" w:unhideWhenUsed="0"/>
-    <w:lsdException w:name="Colorful Grid Accent 4" w:semiHidden="0" w:uiPriority="73" w:unhideWhenUsed="0"/>
-    <w:lsdException w:name="Light Shading Accent 5" w:semiHidden="0" w:uiPriority="60" w:unhideWhenUsed="0"/>
-    <w:lsdException w:name="Light List Accent 5" w:semiHidden="0" w:uiPriority="61" w:unhideWhenUsed="0"/>
-    <w:lsdException w:name="Light Grid Accent 5" w:semiHidden="0" w:uiPriority="62" w:unhideWhenUsed="0"/>
-    <w:lsdException w:name="Medium Shading 1 Accent 5" w:semiHidden="0" w:uiPriority="63" w:unhideWhenUsed="0"/>
-    <w:lsdException w:name="Medium Shading 2 Accent 5" w:semiHidden="0" w:uiPriority="64" w:unhideWhenUsed="0"/>
-    <w:lsdException w:name="Medium List 1 Accent 5" w:semiHidden="0" w:uiPriority="65" w:unhideWhenUsed="0"/>
-    <w:lsdException w:name="Medium List 2 Accent 5" w:semiHidden="0" w:uiPriority="66" w:unhideWhenUsed="0"/>
-    <w:lsdException w:name="Medium Grid 1 Accent 5" w:semiHidden="0" w:uiPriority="67" w:unhideWhenUsed="0"/>
-    <w:lsdException w:name="Medium Grid 2 Accent 5" w:semiHidden="0" w:uiPriority="68" w:unhideWhenUsed="0"/>
-    <w:lsdException w:name="Medium Grid 3 Accent 5" w:semiHidden="0" w:uiPriority="69" w:unhideWhenUsed="0"/>
-    <w:lsdException w:name="Dark List Accent 5" w:semiHidden="0" w:uiPriority="70" w:unhideWhenUsed="0"/>
-    <w:lsdException w:name="Colorful Shading Accent 5" w:semiHidden="0" w:uiPriority="71" w:unhideWhenUsed="0"/>
-    <w:lsdException w:name="Colorful List Accent 5" w:semiHidden="0" w:uiPriority="72" w:unhideWhenUsed="0"/>
-    <w:lsdException w:name="Colorful Grid Accent 5" w:semiHidden="0" w:uiPriority="73" w:unhideWhenUsed="0"/>
-    <w:lsdException w:name="Light Shading Accent 6" w:semiHidden="0" w:uiPriority="60" w:unhideWhenUsed="0"/>
-    <w:lsdException w:name="Light List Accent 6" w:semiHidden="0" w:uiPriority="61" w:unhideWhenUsed="0"/>
-    <w:lsdException w:name="Light Grid Accent 6" w:semiHidden="0" w:uiPriority="62" w:unhideWhenUsed="0"/>
-    <w:lsdException w:name="Medium Shading 1 Accent 6" w:semiHidden="0" w:uiPriority="63" w:unhideWhenUsed="0"/>
-    <w:lsdException w:name="Medium Shading 2 Accent 6" w:semiHidden="0" w:uiPriority="64" w:unhideWhenUsed="0"/>
-    <w:lsdException w:name="Medium List 1 Accent 6" w:semiHidden="0" w:uiPriority="65" w:unhideWhenUsed="0"/>
-    <w:lsdException w:name="Medium List 2 Accent 6" w:semiHidden="0" w:uiPriority="66" w:unhideWhenUsed="0"/>
-    <w:lsdException w:name="Medium Grid 1 Accent 6" w:semiHidden="0" w:uiPriority="67" w:unhideWhenUsed="0"/>
-    <w:lsdException w:name="Medium Grid 2 Accent 6" w:semiHidden="0" w:uiPriority="68" w:unhideWhenUsed="0"/>
-    <w:lsdException w:name="Medium Grid 3 Accent 6" w:semiHidden="0" w:uiPriority="69" w:unhideWhenUsed="0"/>
-    <w:lsdException w:name="Dark List Accent 6" w:semiHidden="0" w:uiPriority="70" w:unhideWhenUsed="0"/>
-    <w:lsdException w:name="Colorful Shading Accent 6" w:semiHidden="0" w:uiPriority="71" w:unhideWhenUsed="0"/>
-    <w:lsdException w:name="Colorful List Accent 6" w:semiHidden="0" w:uiPriority="72" w:unhideWhenUsed="0"/>
-    <w:lsdException w:name="Colorful Grid Accent 6" w:semiHidden="0" w:uiPriority="73" w:unhideWhenUsed="0"/>
-    <w:lsdException w:name="Subtle Emphasis" w:semiHidden="0" w:uiPriority="19" w:unhideWhenUsed="0" w:qFormat="1"/>
-    <w:lsdException w:name="Intense Emphasis" w:semiHidden="0" w:uiPriority="21" w:unhideWhenUsed="0" w:qFormat="1"/>
-    <w:lsdException w:name="Subtle Reference" w:semiHidden="0" w:uiPriority="31" w:unhideWhenUsed="0" w:qFormat="1"/>
-    <w:lsdException w:name="Intense Reference" w:semiHidden="0" w:uiPriority="32" w:unhideWhenUsed="0" w:qFormat="1"/>
-    <w:lsdException w:name="Book Title" w:semiHidden="0" w:uiPriority="33" w:unhideWhenUsed="0" w:qFormat="1"/>
-    <w:lsdException w:name="Bibliography" w:uiPriority="37"/>
-    <w:lsdException w:name="TOC Heading" w:uiPriority="39" w:qFormat="1"/>
+  <w:latentStyles w:defLockedState="0" w:defUIPriority="99" w:defSemiHidden="0" w:defUnhideWhenUsed="0" w:defQFormat="0" w:count="376">
+    <w:lsdException w:name="Normal" w:uiPriority="0" w:qFormat="1"/>
+    <w:lsdException w:name="heading 1" w:uiPriority="9" w:qFormat="1"/>
+    <w:lsdException w:name="heading 2" w:semiHidden="1" w:uiPriority="9" w:unhideWhenUsed="1" w:qFormat="1"/>
+    <w:lsdException w:name="heading 3" w:semiHidden="1" w:uiPriority="9" w:unhideWhenUsed="1" w:qFormat="1"/>
+    <w:lsdException w:name="heading 4" w:semiHidden="1" w:uiPriority="9" w:unhideWhenUsed="1" w:qFormat="1"/>
+    <w:lsdException w:name="heading 5" w:semiHidden="1" w:uiPriority="9" w:unhideWhenUsed="1" w:qFormat="1"/>
+    <w:lsdException w:name="heading 6" w:semiHidden="1" w:uiPriority="9" w:unhideWhenUsed="1" w:qFormat="1"/>
+    <w:lsdException w:name="heading 7" w:semiHidden="1" w:uiPriority="9" w:unhideWhenUsed="1" w:qFormat="1"/>
+    <w:lsdException w:name="heading 8" w:semiHidden="1" w:uiPriority="9" w:unhideWhenUsed="1" w:qFormat="1"/>
+    <w:lsdException w:name="heading 9" w:semiHidden="1" w:uiPriority="9" w:unhideWhenUsed="1" w:qFormat="1"/>
+    <w:lsdException w:name="index 1" w:semiHidden="1" w:unhideWhenUsed="1"/>
+    <w:lsdException w:name="index 2" w:semiHidden="1" w:unhideWhenUsed="1"/>
+    <w:lsdException w:name="index 3" w:semiHidden="1" w:unhideWhenUsed="1"/>
+    <w:lsdException w:name="index 4" w:semiHidden="1" w:unhideWhenUsed="1"/>
+    <w:lsdException w:name="index 5" w:semiHidden="1" w:unhideWhenUsed="1"/>
+    <w:lsdException w:name="index 6" w:semiHidden="1" w:unhideWhenUsed="1"/>
+    <w:lsdException w:name="index 7" w:semiHidden="1" w:unhideWhenUsed="1"/>
+    <w:lsdException w:name="index 8" w:semiHidden="1" w:unhideWhenUsed="1"/>
+    <w:lsdException w:name="index 9" w:semiHidden="1" w:unhideWhenUsed="1"/>
+    <w:lsdException w:name="toc 1" w:semiHidden="1" w:uiPriority="39" w:unhideWhenUsed="1"/>
+    <w:lsdException w:name="toc 2" w:semiHidden="1" w:uiPriority="39" w:unhideWhenUsed="1"/>
+    <w:lsdException w:name="toc 3" w:semiHidden="1" w:uiPriority="39" w:unhideWhenUsed="1"/>
+    <w:lsdException w:name="toc 4" w:semiHidden="1" w:uiPriority="39" w:unhideWhenUsed="1"/>
+    <w:lsdException w:name="toc 5" w:semiHidden="1" w:uiPriority="39" w:unhideWhenUsed="1"/>
+    <w:lsdException w:name="toc 6" w:semiHidden="1" w:uiPriority="39" w:unhideWhenUsed="1"/>
+    <w:lsdException w:name="toc 7" w:semiHidden="1" w:uiPriority="39" w:unhideWhenUsed="1"/>
+    <w:lsdException w:name="toc 8" w:semiHidden="1" w:uiPriority="39" w:unhideWhenUsed="1"/>
+    <w:lsdException w:name="toc 9" w:semiHidden="1" w:uiPriority="39" w:unhideWhenUsed="1"/>
+    <w:lsdException w:name="Normal Indent" w:semiHidden="1" w:unhideWhenUsed="1"/>
+    <w:lsdException w:name="footnote text" w:semiHidden="1" w:unhideWhenUsed="1"/>
+    <w:lsdException w:name="annotation text" w:semiHidden="1" w:unhideWhenUsed="1"/>
+    <w:lsdException w:name="header" w:semiHidden="1" w:unhideWhenUsed="1"/>
+    <w:lsdException w:name="footer" w:semiHidden="1" w:unhideWhenUsed="1"/>
+    <w:lsdException w:name="index heading" w:semiHidden="1" w:unhideWhenUsed="1"/>
+    <w:lsdException w:name="caption" w:semiHidden="1" w:uiPriority="35" w:unhideWhenUsed="1" w:qFormat="1"/>
+    <w:lsdException w:name="table of figures" w:semiHidden="1" w:unhideWhenUsed="1"/>
+    <w:lsdException w:name="envelope address" w:semiHidden="1" w:unhideWhenUsed="1"/>
+    <w:lsdException w:name="envelope return" w:semiHidden="1" w:unhideWhenUsed="1"/>
+    <w:lsdException w:name="footnote reference" w:semiHidden="1" w:unhideWhenUsed="1"/>
+    <w:lsdException w:name="annotation reference" w:semiHidden="1" w:unhideWhenUsed="1"/>
+    <w:lsdException w:name="line number" w:semiHidden="1" w:unhideWhenUsed="1"/>
+    <w:lsdException w:name="page number" w:semiHidden="1" w:unhideWhenUsed="1"/>
+    <w:lsdException w:name="endnote reference" w:semiHidden="1" w:unhideWhenUsed="1"/>
+    <w:lsdException w:name="endnote text" w:semiHidden="1" w:unhideWhenUsed="1"/>
+    <w:lsdException w:name="table of authorities" w:semiHidden="1" w:unhideWhenUsed="1"/>
+    <w:lsdException w:name="macro" w:semiHidden="1" w:unhideWhenUsed="1"/>
+    <w:lsdException w:name="toa heading" w:semiHidden="1" w:unhideWhenUsed="1"/>
+    <w:lsdException w:name="List" w:semiHidden="1" w:unhideWhenUsed="1"/>
+    <w:lsdException w:name="List Bullet" w:semiHidden="1" w:unhideWhenUsed="1"/>
+    <w:lsdException w:name="List Number" w:semiHidden="1" w:unhideWhenUsed="1"/>
+    <w:lsdException w:name="List 2" w:semiHidden="1" w:unhideWhenUsed="1"/>
+    <w:lsdException w:name="List 3" w:semiHidden="1" w:unhideWhenUsed="1"/>
+    <w:lsdException w:name="List 4" w:semiHidden="1" w:unhideWhenUsed="1"/>
+    <w:lsdException w:name="List 5" w:semiHidden="1" w:unhideWhenUsed="1"/>
+    <w:lsdException w:name="List Bullet 2" w:semiHidden="1" w:unhideWhenUsed="1"/>
+    <w:lsdException w:name="List Bullet 3" w:semiHidden="1" w:unhideWhenUsed="1"/>
+    <w:lsdException w:name="List Bullet 4" w:semiHidden="1" w:unhideWhenUsed="1"/>
+    <w:lsdException w:name="List Bullet 5" w:semiHidden="1" w:unhideWhenUsed="1"/>
+    <w:lsdException w:name="List Number 2" w:semiHidden="1" w:unhideWhenUsed="1"/>
+    <w:lsdException w:name="List Number 3" w:semiHidden="1" w:unhideWhenUsed="1"/>
+    <w:lsdException w:name="List Number 4" w:semiHidden="1" w:unhideWhenUsed="1"/>
+    <w:lsdException w:name="List Number 5" w:semiHidden="1" w:unhideWhenUsed="1"/>
+    <w:lsdException w:name="Title" w:uiPriority="10" w:qFormat="1"/>
+    <w:lsdException w:name="Closing" w:semiHidden="1" w:unhideWhenUsed="1"/>
+    <w:lsdException w:name="Signature" w:semiHidden="1" w:unhideWhenUsed="1"/>
+    <w:lsdException w:name="Default Paragraph Font" w:semiHidden="1" w:uiPriority="1" w:unhideWhenUsed="1"/>
+    <w:lsdException w:name="Body Text" w:semiHidden="1" w:unhideWhenUsed="1"/>
+    <w:lsdException w:name="Body Text Indent" w:semiHidden="1" w:unhideWhenUsed="1"/>
+    <w:lsdException w:name="List Continue" w:semiHidden="1" w:unhideWhenUsed="1"/>
+    <w:lsdException w:name="List Continue 2" w:semiHidden="1" w:unhideWhenUsed="1"/>
+    <w:lsdException w:name="List Continue 3" w:semiHidden="1" w:unhideWhenUsed="1"/>
+    <w:lsdException w:name="List Continue 4" w:semiHidden="1" w:unhideWhenUsed="1"/>
+    <w:lsdException w:name="List Continue 5" w:semiHidden="1" w:unhideWhenUsed="1"/>
+    <w:lsdException w:name="Message Header" w:semiHidden="1" w:unhideWhenUsed="1"/>
+    <w:lsdException w:name="Subtitle" w:uiPriority="11" w:qFormat="1"/>
+    <w:lsdException w:name="Salutation" w:semiHidden="1" w:unhideWhenUsed="1"/>
+    <w:lsdException w:name="Date" w:semiHidden="1" w:unhideWhenUsed="1"/>
+    <w:lsdException w:name="Body Text First Indent" w:semiHidden="1" w:unhideWhenUsed="1"/>
+    <w:lsdException w:name="Body Text First Indent 2" w:semiHidden="1" w:unhideWhenUsed="1"/>
+    <w:lsdException w:name="Note Heading" w:semiHidden="1" w:unhideWhenUsed="1"/>
+    <w:lsdException w:name="Body Text 2" w:semiHidden="1" w:unhideWhenUsed="1"/>
+    <w:lsdException w:name="Body Text 3" w:semiHidden="1" w:unhideWhenUsed="1"/>
+    <w:lsdException w:name="Body Text Indent 2" w:semiHidden="1" w:unhideWhenUsed="1"/>
+    <w:lsdException w:name="Body Text Indent 3" w:semiHidden="1" w:unhideWhenUsed="1"/>
+    <w:lsdException w:name="Block Text" w:semiHidden="1" w:unhideWhenUsed="1"/>
+    <w:lsdException w:name="Hyperlink" w:semiHidden="1" w:unhideWhenUsed="1"/>
+    <w:lsdException w:name="FollowedHyperlink" w:semiHidden="1" w:unhideWhenUsed="1"/>
+    <w:lsdException w:name="Strong" w:uiPriority="22" w:qFormat="1"/>
+    <w:lsdException w:name="Emphasis" w:uiPriority="20" w:qFormat="1"/>
+    <w:lsdException w:name="Document Map" w:semiHidden="1" w:unhideWhenUsed="1"/>
+    <w:lsdException w:name="Plain Text" w:semiHidden="1" w:unhideWhenUsed="1"/>
+    <w:lsdException w:name="E-mail Signature" w:semiHidden="1" w:unhideWhenUsed="1"/>
+    <w:lsdException w:name="HTML Top of Form" w:semiHidden="1" w:unhideWhenUsed="1"/>
+    <w:lsdException w:name="HTML Bottom of Form" w:semiHidden="1" w:unhideWhenUsed="1"/>
+    <w:lsdException w:name="Normal (Web)" w:semiHidden="1" w:unhideWhenUsed="1"/>
+    <w:lsdException w:name="HTML Acronym" w:semiHidden="1" w:unhideWhenUsed="1"/>
+    <w:lsdException w:name="HTML Address" w:semiHidden="1" w:unhideWhenUsed="1"/>
+    <w:lsdException w:name="HTML Cite" w:semiHidden="1" w:unhideWhenUsed="1"/>
+    <w:lsdException w:name="HTML Code" w:semiHidden="1" w:unhideWhenUsed="1"/>
+    <w:lsdException w:name="HTML Definition" w:semiHidden="1" w:unhideWhenUsed="1"/>
+    <w:lsdException w:name="HTML Keyboard" w:semiHidden="1" w:unhideWhenUsed="1"/>
+    <w:lsdException w:name="HTML Preformatted" w:semiHidden="1" w:unhideWhenUsed="1"/>
+    <w:lsdException w:name="HTML Sample" w:semiHidden="1" w:unhideWhenUsed="1"/>
+    <w:lsdException w:name="HTML Typewriter" w:semiHidden="1" w:unhideWhenUsed="1"/>
+    <w:lsdException w:name="HTML Variable" w:semiHidden="1" w:unhideWhenUsed="1"/>
+    <w:lsdException w:name="Normal Table" w:semiHidden="1" w:unhideWhenUsed="1"/>
+    <w:lsdException w:name="annotation subject" w:semiHidden="1" w:unhideWhenUsed="1"/>
+    <w:lsdException w:name="No List" w:semiHidden="1" w:unhideWhenUsed="1"/>
+    <w:lsdException w:name="Outline List 1" w:semiHidden="1" w:unhideWhenUsed="1"/>
+    <w:lsdException w:name="Outline List 2" w:semiHidden="1" w:unhideWhenUsed="1"/>
+    <w:lsdException w:name="Outline List 3" w:semiHidden="1" w:unhideWhenUsed="1"/>
+    <w:lsdException w:name="Table Simple 1" w:semiHidden="1" w:unhideWhenUsed="1"/>
+    <w:lsdException w:name="Table Simple 2" w:semiHidden="1" w:unhideWhenUsed="1"/>
+    <w:lsdException w:name="Table Simple 3" w:semiHidden="1" w:unhideWhenUsed="1"/>
+    <w:lsdException w:name="Table Classic 1" w:semiHidden="1" w:unhideWhenUsed="1"/>
+    <w:lsdException w:name="Table Classic 2" w:semiHidden="1" w:unhideWhenUsed="1"/>
+    <w:lsdException w:name="Table Classic 3" w:semiHidden="1" w:unhideWhenUsed="1"/>
+    <w:lsdException w:name="Table Classic 4" w:semiHidden="1" w:unhideWhenUsed="1"/>
+    <w:lsdException w:name="Table Colorful 1" w:semiHidden="1" w:unhideWhenUsed="1"/>
+    <w:lsdException w:name="Table Colorful 2" w:semiHidden="1" w:unhideWhenUsed="1"/>
+    <w:lsdException w:name="Table Colorful 3" w:semiHidden="1" w:unhideWhenUsed="1"/>
+    <w:lsdException w:name="Table Columns 1" w:semiHidden="1" w:unhideWhenUsed="1"/>
+    <w:lsdException w:name="Table Columns 2" w:semiHidden="1" w:unhideWhenUsed="1"/>
+    <w:lsdException w:name="Table Columns 3" w:semiHidden="1" w:unhideWhenUsed="1"/>
+    <w:lsdException w:name="Table Columns 4" w:semiHidden="1" w:unhideWhenUsed="1"/>
+    <w:lsdException w:name="Table Columns 5" w:semiHidden="1" w:unhideWhenUsed="1"/>
+    <w:lsdException w:name="Table Grid 1" w:semiHidden="1" w:unhideWhenUsed="1"/>
+    <w:lsdException w:name="Table Grid 2" w:semiHidden="1" w:unhideWhenUsed="1"/>
+    <w:lsdException w:name="Table Grid 3" w:semiHidden="1" w:unhideWhenUsed="1"/>
+    <w:lsdException w:name="Table Grid 4" w:semiHidden="1" w:unhideWhenUsed="1"/>
+    <w:lsdException w:name="Table Grid 5" w:semiHidden="1" w:unhideWhenUsed="1"/>
+    <w:lsdException w:name="Table Grid 6" w:semiHidden="1" w:unhideWhenUsed="1"/>
+    <w:lsdException w:name="Table Grid 7" w:semiHidden="1" w:unhideWhenUsed="1"/>
+    <w:lsdException w:name="Table Grid 8" w:semiHidden="1" w:unhideWhenUsed="1"/>
+    <w:lsdException w:name="Table List 1" w:semiHidden="1" w:unhideWhenUsed="1"/>
+    <w:lsdException w:name="Table List 2" w:semiHidden="1" w:unhideWhenUsed="1"/>
+    <w:lsdException w:name="Table List 3" w:semiHidden="1" w:unhideWhenUsed="1"/>
+    <w:lsdException w:name="Table List 4" w:semiHidden="1" w:unhideWhenUsed="1"/>
+    <w:lsdException w:name="Table List 5" w:semiHidden="1" w:unhideWhenUsed="1"/>
+    <w:lsdException w:name="Table List 6" w:semiHidden="1" w:unhideWhenUsed="1"/>
+    <w:lsdException w:name="Table List 7" w:semiHidden="1" w:unhideWhenUsed="1"/>
+    <w:lsdException w:name="Table List 8" w:semiHidden="1" w:unhideWhenUsed="1"/>
+    <w:lsdException w:name="Table 3D effects 1" w:semiHidden="1" w:unhideWhenUsed="1"/>
+    <w:lsdException w:name="Table 3D effects 2" w:semiHidden="1" w:unhideWhenUsed="1"/>
+    <w:lsdException w:name="Table 3D effects 3" w:semiHidden="1" w:unhideWhenUsed="1"/>
+    <w:lsdException w:name="Table Contemporary" w:semiHidden="1" w:unhideWhenUsed="1"/>
+    <w:lsdException w:name="Table Elegant" w:semiHidden="1" w:unhideWhenUsed="1"/>
+    <w:lsdException w:name="Table Professional" w:semiHidden="1" w:unhideWhenUsed="1"/>
+    <w:lsdException w:name="Table Subtle 1" w:semiHidden="1" w:unhideWhenUsed="1"/>
+    <w:lsdException w:name="Table Subtle 2" w:semiHidden="1" w:unhideWhenUsed="1"/>
+    <w:lsdException w:name="Table Web 1" w:semiHidden="1" w:unhideWhenUsed="1"/>
+    <w:lsdException w:name="Table Web 2" w:semiHidden="1" w:unhideWhenUsed="1"/>
+    <w:lsdException w:name="Table Web 3" w:semiHidden="1" w:unhideWhenUsed="1"/>
+    <w:lsdException w:name="Balloon Text" w:semiHidden="1" w:unhideWhenUsed="1"/>
+    <w:lsdException w:name="Table Grid" w:semiHidden="1" w:uiPriority="59" w:unhideWhenUsed="1"/>
+    <w:lsdException w:name="Table Theme" w:semiHidden="1" w:unhideWhenUsed="1"/>
+    <w:lsdException w:name="Placeholder Text" w:semiHidden="1"/>
+    <w:lsdException w:name="No Spacing" w:uiPriority="1" w:qFormat="1"/>
+    <w:lsdException w:name="Light Shading" w:uiPriority="60"/>
+    <w:lsdException w:name="Light List" w:uiPriority="61"/>
+    <w:lsdException w:name="Light Grid" w:uiPriority="62"/>
+    <w:lsdException w:name="Medium Shading 1" w:uiPriority="63"/>
+    <w:lsdException w:name="Medium Shading 2" w:uiPriority="64"/>
+    <w:lsdException w:name="Medium List 1" w:uiPriority="65"/>
+    <w:lsdException w:name="Medium List 2" w:uiPriority="66"/>
+    <w:lsdException w:name="Medium Grid 1" w:uiPriority="67"/>
+    <w:lsdException w:name="Medium Grid 2" w:uiPriority="68"/>
+    <w:lsdException w:name="Medium Grid 3" w:uiPriority="69"/>
+    <w:lsdException w:name="Dark List" w:uiPriority="70"/>
+    <w:lsdException w:name="Colorful Shading" w:uiPriority="71"/>
+    <w:lsdException w:name="Colorful List" w:uiPriority="72"/>
+    <w:lsdException w:name="Colorful Grid" w:uiPriority="73"/>
+    <w:lsdException w:name="Light Shading Accent 1" w:uiPriority="60"/>
+    <w:lsdException w:name="Light List Accent 1" w:uiPriority="61"/>
+    <w:lsdException w:name="Light Grid Accent 1" w:uiPriority="62"/>
+    <w:lsdException w:name="Medium Shading 1 Accent 1" w:uiPriority="63"/>
+    <w:lsdException w:name="Medium Shading 2 Accent 1" w:uiPriority="64"/>
+    <w:lsdException w:name="Medium List 1 Accent 1" w:uiPriority="65"/>
+    <w:lsdException w:name="Revision" w:semiHidden="1"/>
+    <w:lsdException w:name="List Paragraph" w:uiPriority="34" w:qFormat="1"/>
+    <w:lsdException w:name="Quote" w:uiPriority="29" w:qFormat="1"/>
+    <w:lsdException w:name="Intense Quote" w:uiPriority="30" w:qFormat="1"/>
+    <w:lsdException w:name="Medium List 2 Accent 1" w:uiPriority="66"/>
+    <w:lsdException w:name="Medium Grid 1 Accent 1" w:uiPriority="67"/>
+    <w:lsdException w:name="Medium Grid 2 Accent 1" w:uiPriority="68"/>
+    <w:lsdException w:name="Medium Grid 3 Accent 1" w:uiPriority="69"/>
+    <w:lsdException w:name="Dark List Accent 1" w:uiPriority="70"/>
+    <w:lsdException w:name="Colorful Shading Accent 1" w:uiPriority="71"/>
+    <w:lsdException w:name="Colorful List Accent 1" w:uiPriority="72"/>
+    <w:lsdException w:name="Colorful Grid Accent 1" w:uiPriority="73"/>
+    <w:lsdException w:name="Light Shading Accent 2" w:uiPriority="60"/>
+    <w:lsdException w:name="Light List Accent 2" w:uiPriority="61"/>
+    <w:lsdException w:name="Light Grid Accent 2" w:uiPriority="62"/>
+    <w:lsdException w:name="Medium Shading 1 Accent 2" w:uiPriority="63"/>
+    <w:lsdException w:name="Medium Shading 2 Accent 2" w:uiPriority="64"/>
+    <w:lsdException w:name="Medium List 1 Accent 2" w:uiPriority="65"/>
+    <w:lsdException w:name="Medium List 2 Accent 2" w:uiPriority="66"/>
+    <w:lsdException w:name="Medium Grid 1 Accent 2" w:uiPriority="67"/>
+    <w:lsdException w:name="Medium Grid 2 Accent 2" w:uiPriority="68"/>
+    <w:lsdException w:name="Medium Grid 3 Accent 2" w:uiPriority="69"/>
+    <w:lsdException w:name="Dark List Accent 2" w:uiPriority="70"/>
+    <w:lsdException w:name="Colorful Shading Accent 2" w:uiPriority="71"/>
+    <w:lsdException w:name="Colorful List Accent 2" w:uiPriority="72"/>
+    <w:lsdException w:name="Colorful Grid Accent 2" w:uiPriority="73"/>
+    <w:lsdException w:name="Light Shading Accent 3" w:uiPriority="60"/>
+    <w:lsdException w:name="Light List Accent 3" w:uiPriority="61"/>
+    <w:lsdException w:name="Light Grid Accent 3" w:uiPriority="62"/>
+    <w:lsdException w:name="Medium Shading 1 Accent 3" w:uiPriority="63"/>
+    <w:lsdException w:name="Medium Shading 2 Accent 3" w:uiPriority="64"/>
+    <w:lsdException w:name="Medium List 1 Accent 3" w:uiPriority="65"/>
+    <w:lsdException w:name="Medium List 2 Accent 3" w:uiPriority="66"/>
+    <w:lsdException w:name="Medium Grid 1 Accent 3" w:uiPriority="67"/>
+    <w:lsdException w:name="Medium Grid 2 Accent 3" w:uiPriority="68"/>
+    <w:lsdException w:name="Medium Grid 3 Accent 3" w:uiPriority="69"/>
+    <w:lsdException w:name="Dark List Accent 3" w:uiPriority="70"/>
+    <w:lsdException w:name="Colorful Shading Accent 3" w:uiPriority="71"/>
+    <w:lsdException w:name="Colorful List Accent 3" w:uiPriority="72"/>
+    <w:lsdException w:name="Colorful Grid Accent 3" w:uiPriority="73"/>
+    <w:lsdException w:name="Light Shading Accent 4" w:uiPriority="60"/>
+    <w:lsdException w:name="Light List Accent 4" w:uiPriority="61"/>
+    <w:lsdException w:name="Light Grid Accent 4" w:uiPriority="62"/>
+    <w:lsdException w:name="Medium Shading 1 Accent 4" w:uiPriority="63"/>
+    <w:lsdException w:name="Medium Shading 2 Accent 4" w:uiPriority="64"/>
+    <w:lsdException w:name="Medium List 1 Accent 4" w:uiPriority="65"/>
+    <w:lsdException w:name="Medium List 2 Accent 4" w:uiPriority="66"/>
+    <w:lsdException w:name="Medium Grid 1 Accent 4" w:uiPriority="67"/>
+    <w:lsdException w:name="Medium Grid 2 Accent 4" w:uiPriority="68"/>
+    <w:lsdException w:name="Medium Grid 3 Accent 4" w:uiPriority="69"/>
+    <w:lsdException w:name="Dark List Accent 4" w:uiPriority="70"/>
+    <w:lsdException w:name="Colorful Shading Accent 4" w:uiPriority="71"/>
+    <w:lsdException w:name="Colorful List Accent 4" w:uiPriority="72"/>
+    <w:lsdException w:name="Colorful Grid Accent 4" w:uiPriority="73"/>
+    <w:lsdException w:name="Light Shading Accent 5" w:uiPriority="60"/>
+    <w:lsdException w:name="Light List Accent 5" w:uiPriority="61"/>
+    <w:lsdException w:name="Light Grid Accent 5" w:uiPriority="62"/>
+    <w:lsdException w:name="Medium Shading 1 Accent 5" w:uiPriority="63"/>
+    <w:lsdException w:name="Medium Shading 2 Accent 5" w:uiPriority="64"/>
+    <w:lsdException w:name="Medium List 1 Accent 5" w:uiPriority="65"/>
+    <w:lsdException w:name="Medium List 2 Accent 5" w:uiPriority="66"/>
+    <w:lsdException w:name="Medium Grid 1 Accent 5" w:uiPriority="67"/>
+    <w:lsdException w:name="Medium Grid 2 Accent 5" w:uiPriority="68"/>
+    <w:lsdException w:name="Medium Grid 3 Accent 5" w:uiPriority="69"/>
+    <w:lsdException w:name="Dark List Accent 5" w:uiPriority="70"/>
+    <w:lsdException w:name="Colorful Shading Accent 5" w:uiPriority="71"/>
+    <w:lsdException w:name="Colorful List Accent 5" w:uiPriority="72"/>
+    <w:lsdException w:name="Colorful Grid Accent 5" w:uiPriority="73"/>
+    <w:lsdException w:name="Light Shading Accent 6" w:uiPriority="60"/>
+    <w:lsdException w:name="Light List Accent 6" w:uiPriority="61"/>
+    <w:lsdException w:name="Light Grid Accent 6" w:uiPriority="62"/>
+    <w:lsdException w:name="Medium Shading 1 Accent 6" w:uiPriority="63"/>
+    <w:lsdException w:name="Medium Shading 2 Accent 6" w:uiPriority="64"/>
+    <w:lsdException w:name="Medium List 1 Accent 6" w:uiPriority="65"/>
+    <w:lsdException w:name="Medium List 2 Accent 6" w:uiPriority="66"/>
+    <w:lsdException w:name="Medium Grid 1 Accent 6" w:uiPriority="67"/>
+    <w:lsdException w:name="Medium Grid 2 Accent 6" w:uiPriority="68"/>
+    <w:lsdException w:name="Medium Grid 3 Accent 6" w:uiPriority="69"/>
+    <w:lsdException w:name="Dark List Accent 6" w:uiPriority="70"/>
+    <w:lsdException w:name="Colorful Shading Accent 6" w:uiPriority="71"/>
+    <w:lsdException w:name="Colorful List Accent 6" w:uiPriority="72"/>
+    <w:lsdException w:name="Colorful Grid Accent 6" w:uiPriority="73"/>
+    <w:lsdException w:name="Subtle Emphasis" w:uiPriority="19" w:qFormat="1"/>
+    <w:lsdException w:name="Intense Emphasis" w:uiPriority="21" w:qFormat="1"/>
+    <w:lsdException w:name="Subtle Reference" w:uiPriority="31" w:qFormat="1"/>
+    <w:lsdException w:name="Intense Reference" w:uiPriority="32" w:qFormat="1"/>
+    <w:lsdException w:name="Book Title" w:uiPriority="33" w:qFormat="1"/>
+    <w:lsdException w:name="Bibliography" w:semiHidden="1" w:uiPriority="37" w:unhideWhenUsed="1"/>
+    <w:lsdException w:name="TOC Heading" w:semiHidden="1" w:uiPriority="39" w:unhideWhenUsed="1" w:qFormat="1"/>
+    <w:lsdException w:name="Plain Table 1" w:uiPriority="41"/>
+    <w:lsdException w:name="Plain Table 2" w:uiPriority="42"/>
+    <w:lsdException w:name="Plain Table 3" w:uiPriority="43"/>
+    <w:lsdException w:name="Plain Table 4" w:uiPriority="44"/>
+    <w:lsdException w:name="Plain Table 5" w:uiPriority="45"/>
+    <w:lsdException w:name="Grid Table Light" w:uiPriority="40"/>
+    <w:lsdException w:name="Grid Table 1 Light" w:uiPriority="46"/>
+    <w:lsdException w:name="Grid Table 2" w:uiPriority="47"/>
+    <w:lsdException w:name="Grid Table 3" w:uiPriority="48"/>
+    <w:lsdException w:name="Grid Table 4" w:uiPriority="49"/>
+    <w:lsdException w:name="Grid Table 5 Dark" w:uiPriority="50"/>
+    <w:lsdException w:name="Grid Table 6 Colorful" w:uiPriority="51"/>
+    <w:lsdException w:name="Grid Table 7 Colorful" w:uiPriority="52"/>
+    <w:lsdException w:name="Grid Table 1 Light Accent 1" w:uiPriority="46"/>
+    <w:lsdException w:name="Grid Table 2 Accent 1" w:uiPriority="47"/>
+    <w:lsdException w:name="Grid Table 3 Accent 1" w:uiPriority="48"/>
+    <w:lsdException w:name="Grid Table 4 Accent 1" w:uiPriority="49"/>
+    <w:lsdException w:name="Grid Table 5 Dark Accent 1" w:uiPriority="50"/>
+    <w:lsdException w:name="Grid Table 6 Colorful Accent 1" w:uiPriority="51"/>
+    <w:lsdException w:name="Grid Table 7 Colorful Accent 1" w:uiPriority="52"/>
+    <w:lsdException w:name="Grid Table 1 Light Accent 2" w:uiPriority="46"/>
+    <w:lsdException w:name="Grid Table 2 Accent 2" w:uiPriority="47"/>
+    <w:lsdException w:name="Grid Table 3 Accent 2" w:uiPriority="48"/>
+    <w:lsdException w:name="Grid Table 4 Accent 2" w:uiPriority="49"/>
+    <w:lsdException w:name="Grid Table 5 Dark Accent 2" w:uiPriority="50"/>
+    <w:lsdException w:name="Grid Table 6 Colorful Accent 2" w:uiPriority="51"/>
+    <w:lsdException w:name="Grid Table 7 Colorful Accent 2" w:uiPriority="52"/>
+    <w:lsdException w:name="Grid Table 1 Light Accent 3" w:uiPriority="46"/>
+    <w:lsdException w:name="Grid Table 2 Accent 3" w:uiPriority="47"/>
+    <w:lsdException w:name="Grid Table 3 Accent 3" w:uiPriority="48"/>
+    <w:lsdException w:name="Grid Table 4 Accent 3" w:uiPriority="49"/>
+    <w:lsdException w:name="Grid Table 5 Dark Accent 3" w:uiPriority="50"/>
+    <w:lsdException w:name="Grid Table 6 Colorful Accent 3" w:uiPriority="51"/>
+    <w:lsdException w:name="Grid Table 7 Colorful Accent 3" w:uiPriority="52"/>
+    <w:lsdException w:name="Grid Table 1 Light Accent 4" w:uiPriority="46"/>
+    <w:lsdException w:name="Grid Table 2 Accent 4" w:uiPriority="47"/>
+    <w:lsdException w:name="Grid Table 3 Accent 4" w:uiPriority="48"/>
+    <w:lsdException w:name="Grid Table 4 Accent 4" w:uiPriority="49"/>
+    <w:lsdException w:name="Grid Table 5 Dark Accent 4" w:uiPriority="50"/>
+    <w:lsdException w:name="Grid Table 6 Colorful Accent 4" w:uiPriority="51"/>
+    <w:lsdException w:name="Grid Table 7 Colorful Accent 4" w:uiPriority="52"/>
+    <w:lsdException w:name="Grid Table 1 Light Accent 5" w:uiPriority="46"/>
+    <w:lsdException w:name="Grid Table 2 Accent 5" w:uiPriority="47"/>
+    <w:lsdException w:name="Grid Table 3 Accent 5" w:uiPriority="48"/>
+    <w:lsdException w:name="Grid Table 4 Accent 5" w:uiPriority="49"/>
+    <w:lsdException w:name="Grid Table 5 Dark Accent 5" w:uiPriority="50"/>
+    <w:lsdException w:name="Grid Table 6 Colorful Accent 5" w:uiPriority="51"/>
+    <w:lsdException w:name="Grid Table 7 Colorful Accent 5" w:uiPriority="52"/>
+    <w:lsdException w:name="Grid Table 1 Light Accent 6" w:uiPriority="46"/>
+    <w:lsdException w:name="Grid Table 2 Accent 6" w:uiPriority="47"/>
+    <w:lsdException w:name="Grid Table 3 Accent 6" w:uiPriority="48"/>
+    <w:lsdException w:name="Grid Table 4 Accent 6" w:uiPriority="49"/>
+    <w:lsdException w:name="Grid Table 5 Dark Accent 6" w:uiPriority="50"/>
+    <w:lsdException w:name="Grid Table 6 Colorful Accent 6" w:uiPriority="51"/>
+    <w:lsdException w:name="Grid Table 7 Colorful Accent 6" w:uiPriority="52"/>
+    <w:lsdException w:name="List Table 1 Light" w:uiPriority="46"/>
+    <w:lsdException w:name="List Table 2" w:uiPriority="47"/>
+    <w:lsdException w:name="List Table 3" w:uiPriority="48"/>
+    <w:lsdException w:name="List Table 4" w:uiPriority="49"/>
+    <w:lsdException w:name="List Table 5 Dark" w:uiPriority="50"/>
+    <w:lsdException w:name="List Table 6 Colorful" w:uiPriority="51"/>
+    <w:lsdException w:name="List Table 7 Colorful" w:uiPriority="52"/>
+    <w:lsdException w:name="List Table 1 Light Accent 1" w:uiPriority="46"/>
+    <w:lsdException w:name="List Table 2 Accent 1" w:uiPriority="47"/>
+    <w:lsdException w:name="List Table 3 Accent 1" w:uiPriority="48"/>
+    <w:lsdException w:name="List Table 4 Accent 1" w:uiPriority="49"/>
+    <w:lsdException w:name="List Table 5 Dark Accent 1" w:uiPriority="50"/>
+    <w:lsdException w:name="List Table 6 Colorful Accent 1" w:uiPriority="51"/>
+    <w:lsdException w:name="List Table 7 Colorful Accent 1" w:uiPriority="52"/>
+    <w:lsdException w:name="List Table 1 Light Accent 2" w:uiPriority="46"/>
+    <w:lsdException w:name="List Table 2 Accent 2" w:uiPriority="47"/>
+    <w:lsdException w:name="List Table 3 Accent 2" w:uiPriority="48"/>
+    <w:lsdException w:name="List Table 4 Accent 2" w:uiPriority="49"/>
+    <w:lsdException w:name="List Table 5 Dark Accent 2" w:uiPriority="50"/>
+    <w:lsdException w:name="List Table 6 Colorful Accent 2" w:uiPriority="51"/>
+    <w:lsdException w:name="List Table 7 Colorful Accent 2" w:uiPriority="52"/>
+    <w:lsdException w:name="List Table 1 Light Accent 3" w:uiPriority="46"/>
+    <w:lsdException w:name="List Table 2 Accent 3" w:uiPriority="47"/>
+    <w:lsdException w:name="List Table 3 Accent 3" w:uiPriority="48"/>
+    <w:lsdException w:name="List Table 4 Accent 3" w:uiPriority="49"/>
+    <w:lsdException w:name="List Table 5 Dark Accent 3" w:uiPriority="50"/>
+    <w:lsdException w:name="List Table 6 Colorful Accent 3" w:uiPriority="51"/>
+    <w:lsdException w:name="List Table 7 Colorful Accent 3" w:uiPriority="52"/>
+    <w:lsdException w:name="List Table 1 Light Accent 4" w:uiPriority="46"/>
+    <w:lsdException w:name="List Table 2 Accent 4" w:uiPriority="47"/>
+    <w:lsdException w:name="List Table 3 Accent 4" w:uiPriority="48"/>
+    <w:lsdException w:name="List Table 4 Accent 4" w:uiPriority="49"/>
+    <w:lsdException w:name="List Table 5 Dark Accent 4" w:uiPriority="50"/>
+    <w:lsdException w:name="List Table 6 Colorful Accent 4" w:uiPriority="51"/>
+    <w:lsdException w:name="List Table 7 Colorful Accent 4" w:uiPriority="52"/>
+    <w:lsdException w:name="List Table 1 Light Accent 5" w:uiPriority="46"/>
+    <w:lsdException w:name="List Table 2 Accent 5" w:uiPriority="47"/>
+    <w:lsdException w:name="List Table 3 Accent 5" w:uiPriority="48"/>
+    <w:lsdException w:name="List Table 4 Accent 5" w:uiPriority="49"/>
+    <w:lsdException w:name="List Table 5 Dark Accent 5" w:uiPriority="50"/>
+    <w:lsdException w:name="List Table 6 Colorful Accent 5" w:uiPriority="51"/>
+    <w:lsdException w:name="List Table 7 Colorful Accent 5" w:uiPriority="52"/>
+    <w:lsdException w:name="List Table 1 Light Accent 6" w:uiPriority="46"/>
+    <w:lsdException w:name="List Table 2 Accent 6" w:uiPriority="47"/>
+    <w:lsdException w:name="List Table 3 Accent 6" w:uiPriority="48"/>
+    <w:lsdException w:name="List Table 4 Accent 6" w:uiPriority="49"/>
+    <w:lsdException w:name="List Table 5 Dark Accent 6" w:uiPriority="50"/>
+    <w:lsdException w:name="List Table 6 Colorful Accent 6" w:uiPriority="51"/>
+    <w:lsdException w:name="List Table 7 Colorful Accent 6" w:uiPriority="52"/>
+    <w:lsdException w:name="Mention" w:semiHidden="1" w:unhideWhenUsed="1"/>
+    <w:lsdException w:name="Smart Hyperlink" w:semiHidden="1" w:unhideWhenUsed="1"/>
+    <w:lsdException w:name="Hashtag" w:semiHidden="1" w:unhideWhenUsed="1"/>
+    <w:lsdException w:name="Unresolved Mention" w:semiHidden="1" w:unhideWhenUsed="1"/>
+    <w:lsdException w:name="Smart Link" w:semiHidden="1" w:unhideWhenUsed="1"/>
   </w:latentStyles>
   <w:style w:type="paragraph" w:default="1" w:styleId="Normal">
     <w:name w:val="Normal"/>
@@ -4270,7 +4405,6 @@
     <w:uiPriority w:val="99"/>
     <w:semiHidden/>
     <w:unhideWhenUsed/>
-    <w:qFormat/>
     <w:tblPr>
       <w:tblInd w:w="0" w:type="dxa"/>
       <w:tblCellMar>
@@ -4305,7 +4439,6 @@
       <w:spacing w:after="0" w:line="240" w:lineRule="auto"/>
     </w:pPr>
     <w:tblPr>
-      <w:tblInd w:w="0" w:type="dxa"/>
       <w:tblBorders>
         <w:top w:val="single" w:sz="4" w:space="0" w:color="auto"/>
         <w:left w:val="single" w:sz="4" w:space="0" w:color="auto"/>
@@ -4314,12 +4447,6 @@
         <w:insideH w:val="single" w:sz="4" w:space="0" w:color="auto"/>
         <w:insideV w:val="single" w:sz="4" w:space="0" w:color="auto"/>
       </w:tblBorders>
-      <w:tblCellMar>
-        <w:top w:w="0" w:type="dxa"/>
-        <w:left w:w="108" w:type="dxa"/>
-        <w:bottom w:w="0" w:type="dxa"/>
-        <w:right w:w="108" w:type="dxa"/>
-      </w:tblCellMar>
     </w:tblPr>
   </w:style>
   <w:style w:type="paragraph" w:styleId="BalloonText">

</xml_diff>

<commit_message>
Added a clarification to the cPersonGenerator.cpp file (didn't change how it works, though.
</commit_message>
<xml_diff>
--- a/Day to Day/INFO-1156 Course Syllabus (W21).docx
+++ b/Day to Day/INFO-1156 Course Syllabus (W21).docx
@@ -12,6 +12,14 @@
           <w:szCs w:val="36"/>
         </w:rPr>
       </w:pPr>
+      <w:r>
+        <w:rPr>
+          <w:b/>
+          <w:sz w:val="36"/>
+          <w:szCs w:val="36"/>
+        </w:rPr>
+        <w:t xml:space="preserve"> </w:t>
+      </w:r>
       <w:r>
         <w:rPr>
           <w:b/>
@@ -1405,23 +1413,7 @@
                 <w:sz w:val="19"/>
                 <w:szCs w:val="19"/>
               </w:rPr>
-              <w:t>Assignment/Quiz #2 (2.5%) Quiz</w:t>
-            </w:r>
-            <w:r>
-              <w:rPr>
-                <w:rFonts w:ascii="Arial" w:hAnsi="Arial" w:cs="Arial"/>
-                <w:sz w:val="19"/>
-                <w:szCs w:val="19"/>
-              </w:rPr>
-              <w:t xml:space="preserve"> </w:t>
-            </w:r>
-            <w:r>
-              <w:rPr>
-                <w:rFonts w:ascii="Arial" w:hAnsi="Arial" w:cs="Arial"/>
-                <w:sz w:val="19"/>
-                <w:szCs w:val="19"/>
-              </w:rPr>
-              <w:t>(think: short, in class)</w:t>
+              <w:t>Assignment/Quiz #2 (2.5%) Quiz (think: short, in class)</w:t>
             </w:r>
           </w:p>
           <w:p>
@@ -4166,7 +4158,7 @@
     <w:lsdException w:name="Table Web 2" w:semiHidden="1" w:unhideWhenUsed="1"/>
     <w:lsdException w:name="Table Web 3" w:semiHidden="1" w:unhideWhenUsed="1"/>
     <w:lsdException w:name="Balloon Text" w:semiHidden="1" w:unhideWhenUsed="1"/>
-    <w:lsdException w:name="Table Grid" w:semiHidden="1" w:uiPriority="59" w:unhideWhenUsed="1"/>
+    <w:lsdException w:name="Table Grid" w:uiPriority="59"/>
     <w:lsdException w:name="Table Theme" w:semiHidden="1" w:unhideWhenUsed="1"/>
     <w:lsdException w:name="Placeholder Text" w:semiHidden="1"/>
     <w:lsdException w:name="No Spacing" w:uiPriority="1" w:qFormat="1"/>

</xml_diff>

<commit_message>
Small update to the due date in the syllabus
</commit_message>
<xml_diff>
--- a/Day to Day/INFO-1156 Course Syllabus (W21).docx
+++ b/Day to Day/INFO-1156 Course Syllabus (W21).docx
@@ -1400,25 +1400,6 @@
           <w:p>
             <w:pPr>
               <w:pStyle w:val="NoSpacing"/>
-              <w:jc w:val="center"/>
-              <w:rPr>
-                <w:rFonts w:ascii="Arial" w:hAnsi="Arial" w:cs="Arial"/>
-                <w:sz w:val="19"/>
-                <w:szCs w:val="19"/>
-              </w:rPr>
-            </w:pPr>
-            <w:r>
-              <w:rPr>
-                <w:rFonts w:ascii="Arial" w:hAnsi="Arial" w:cs="Arial"/>
-                <w:sz w:val="19"/>
-                <w:szCs w:val="19"/>
-              </w:rPr>
-              <w:t>Assignment/Quiz #2 (2.5%) Quiz (think: short, in class)</w:t>
-            </w:r>
-          </w:p>
-          <w:p>
-            <w:pPr>
-              <w:pStyle w:val="NoSpacing"/>
               <w:rPr>
                 <w:rFonts w:ascii="Arial" w:hAnsi="Arial" w:cs="Arial"/>
                 <w:sz w:val="19"/>
@@ -1506,6 +1487,25 @@
                 <w:szCs w:val="19"/>
               </w:rPr>
             </w:pPr>
+            <w:r>
+              <w:rPr>
+                <w:rFonts w:ascii="Arial" w:hAnsi="Arial" w:cs="Arial"/>
+                <w:sz w:val="19"/>
+                <w:szCs w:val="19"/>
+              </w:rPr>
+              <w:t>Assignment/Quiz #2 (2.5%) Quiz (think: short, in class)</w:t>
+            </w:r>
+          </w:p>
+          <w:p>
+            <w:pPr>
+              <w:pStyle w:val="NoSpacing"/>
+              <w:jc w:val="center"/>
+              <w:rPr>
+                <w:rFonts w:ascii="Arial" w:hAnsi="Arial" w:cs="Arial"/>
+                <w:sz w:val="19"/>
+                <w:szCs w:val="19"/>
+              </w:rPr>
+            </w:pPr>
           </w:p>
         </w:tc>
       </w:tr>
@@ -1596,15 +1596,7 @@
                 <w:color w:val="000000"/>
                 <w:lang w:eastAsia="en-CA"/>
               </w:rPr>
-              <w:t xml:space="preserve">8: </w:t>
-            </w:r>
-            <w:r>
-              <w:rPr>
-                <w:rFonts w:ascii="Calibri" w:eastAsia="Times New Roman" w:hAnsi="Calibri" w:cs="Calibri"/>
-                <w:color w:val="000000"/>
-                <w:lang w:eastAsia="en-CA"/>
-              </w:rPr>
-              <w:t>March 9</w:t>
+              <w:t>8: March 9</w:t>
             </w:r>
             <w:r>
               <w:rPr>
@@ -1621,15 +1613,7 @@
                 <w:color w:val="000000"/>
                 <w:lang w:eastAsia="en-CA"/>
               </w:rPr>
-              <w:t xml:space="preserve"> </w:t>
-            </w:r>
-            <w:r>
-              <w:rPr>
-                <w:rFonts w:ascii="Calibri" w:eastAsia="Times New Roman" w:hAnsi="Calibri" w:cs="Calibri"/>
-                <w:color w:val="000000"/>
-                <w:lang w:eastAsia="en-CA"/>
-              </w:rPr>
-              <w:t xml:space="preserve"> </w:t>
+              <w:t xml:space="preserve">  </w:t>
             </w:r>
           </w:p>
         </w:tc>
@@ -1730,15 +1714,7 @@
                 <w:color w:val="000000"/>
                 <w:lang w:eastAsia="en-CA"/>
               </w:rPr>
-              <w:t xml:space="preserve">9: </w:t>
-            </w:r>
-            <w:r>
-              <w:rPr>
-                <w:rFonts w:ascii="Calibri" w:eastAsia="Times New Roman" w:hAnsi="Calibri" w:cs="Calibri"/>
-                <w:color w:val="000000"/>
-                <w:lang w:eastAsia="en-CA"/>
-              </w:rPr>
-              <w:t>March 16</w:t>
+              <w:t>9: March 16</w:t>
             </w:r>
             <w:r>
               <w:rPr>
@@ -1915,15 +1891,7 @@
                 <w:color w:val="000000"/>
                 <w:lang w:eastAsia="en-CA"/>
               </w:rPr>
-              <w:t xml:space="preserve">10: </w:t>
-            </w:r>
-            <w:r>
-              <w:rPr>
-                <w:rFonts w:ascii="Calibri" w:eastAsia="Times New Roman" w:hAnsi="Calibri" w:cs="Calibri"/>
-                <w:color w:val="000000"/>
-                <w:lang w:eastAsia="en-CA"/>
-              </w:rPr>
-              <w:t>March 23</w:t>
+              <w:t>10: March 23</w:t>
             </w:r>
             <w:r>
               <w:rPr>
@@ -2056,15 +2024,7 @@
                 <w:color w:val="000000"/>
                 <w:lang w:eastAsia="en-CA"/>
               </w:rPr>
-              <w:t xml:space="preserve">11: </w:t>
-            </w:r>
-            <w:r>
-              <w:rPr>
-                <w:rFonts w:ascii="Calibri" w:eastAsia="Times New Roman" w:hAnsi="Calibri" w:cs="Calibri"/>
-                <w:color w:val="000000"/>
-                <w:lang w:eastAsia="en-CA"/>
-              </w:rPr>
-              <w:t>March 30</w:t>
+              <w:t>11: March 30</w:t>
             </w:r>
             <w:r>
               <w:rPr>
@@ -2205,15 +2165,7 @@
                 <w:color w:val="000000"/>
                 <w:lang w:eastAsia="en-CA"/>
               </w:rPr>
-              <w:t xml:space="preserve">12: </w:t>
-            </w:r>
-            <w:r>
-              <w:rPr>
-                <w:rFonts w:ascii="Calibri" w:eastAsia="Times New Roman" w:hAnsi="Calibri" w:cs="Calibri"/>
-                <w:color w:val="000000"/>
-                <w:lang w:eastAsia="en-CA"/>
-              </w:rPr>
-              <w:t>April 6</w:t>
+              <w:t>12: April 6</w:t>
             </w:r>
             <w:r>
               <w:rPr>
@@ -2332,15 +2284,7 @@
                 <w:color w:val="000000"/>
                 <w:lang w:eastAsia="en-CA"/>
               </w:rPr>
-              <w:t xml:space="preserve">13: </w:t>
-            </w:r>
-            <w:r>
-              <w:rPr>
-                <w:rFonts w:ascii="Calibri" w:eastAsia="Times New Roman" w:hAnsi="Calibri" w:cs="Calibri"/>
-                <w:color w:val="000000"/>
-                <w:lang w:eastAsia="en-CA"/>
-              </w:rPr>
-              <w:t>April 13</w:t>
+              <w:t>13: April 13</w:t>
             </w:r>
             <w:r>
               <w:rPr>
@@ -2467,15 +2411,7 @@
                 <w:color w:val="000000"/>
                 <w:lang w:eastAsia="en-CA"/>
               </w:rPr>
-              <w:t xml:space="preserve">14: </w:t>
-            </w:r>
-            <w:r>
-              <w:rPr>
-                <w:rFonts w:ascii="Calibri" w:eastAsia="Times New Roman" w:hAnsi="Calibri" w:cs="Calibri"/>
-                <w:color w:val="000000"/>
-                <w:lang w:eastAsia="en-CA"/>
-              </w:rPr>
-              <w:t>April 20</w:t>
+              <w:t>14: April 20</w:t>
             </w:r>
             <w:r>
               <w:rPr>

</xml_diff>

<commit_message>
At the end of class Tuesday, February 23rd
</commit_message>
<xml_diff>
--- a/Day to Day/INFO-1156 Course Syllabus (W21).docx
+++ b/Day to Day/INFO-1156 Course Syllabus (W21).docx
@@ -1,6 +1,6 @@
 
 <file path=word/document.xml><?xml version="1.0" encoding="utf-8"?>
-<w:document xmlns:wpc="http://schemas.microsoft.com/office/word/2010/wordprocessingCanvas" xmlns:cx="http://schemas.microsoft.com/office/drawing/2014/chartex" xmlns:cx1="http://schemas.microsoft.com/office/drawing/2015/9/8/chartex" xmlns:cx2="http://schemas.microsoft.com/office/drawing/2015/10/21/chartex" xmlns:cx3="http://schemas.microsoft.com/office/drawing/2016/5/9/chartex" xmlns:cx4="http://schemas.microsoft.com/office/drawing/2016/5/10/chartex" xmlns:cx5="http://schemas.microsoft.com/office/drawing/2016/5/11/chartex" xmlns:cx6="http://schemas.microsoft.com/office/drawing/2016/5/12/chartex" xmlns:cx7="http://schemas.microsoft.com/office/drawing/2016/5/13/chartex" xmlns:cx8="http://schemas.microsoft.com/office/drawing/2016/5/14/chartex" xmlns:mc="http://schemas.openxmlformats.org/markup-compatibility/2006" xmlns:aink="http://schemas.microsoft.com/office/drawing/2016/ink" xmlns:am3d="http://schemas.microsoft.com/office/drawing/2017/model3d" xmlns:o="urn:schemas-microsoft-com:office:office" xmlns:r="http://schemas.openxmlformats.org/officeDocument/2006/relationships" xmlns:m="http://schemas.openxmlformats.org/officeDocument/2006/math" xmlns:v="urn:schemas-microsoft-com:vml" xmlns:wp14="http://schemas.microsoft.com/office/word/2010/wordprocessingDrawing" xmlns:wp="http://schemas.openxmlformats.org/drawingml/2006/wordprocessingDrawing" xmlns:w10="urn:schemas-microsoft-com:office:word" xmlns:w="http://schemas.openxmlformats.org/wordprocessingml/2006/main" xmlns:w14="http://schemas.microsoft.com/office/word/2010/wordml" xmlns:w15="http://schemas.microsoft.com/office/word/2012/wordml" xmlns:w16cex="http://schemas.microsoft.com/office/word/2018/wordml/cex" xmlns:w16cid="http://schemas.microsoft.com/office/word/2016/wordml/cid" xmlns:w16="http://schemas.microsoft.com/office/word/2018/wordml" xmlns:w16se="http://schemas.microsoft.com/office/word/2015/wordml/symex" xmlns:wpg="http://schemas.microsoft.com/office/word/2010/wordprocessingGroup" xmlns:wpi="http://schemas.microsoft.com/office/word/2010/wordprocessingInk" xmlns:wne="http://schemas.microsoft.com/office/word/2006/wordml" xmlns:wps="http://schemas.microsoft.com/office/word/2010/wordprocessingShape" mc:Ignorable="w14 w15 w16se w16cid w16 w16cex wp14">
+<w:document xmlns:ve="http://schemas.openxmlformats.org/markup-compatibility/2006" xmlns:o="urn:schemas-microsoft-com:office:office" xmlns:r="http://schemas.openxmlformats.org/officeDocument/2006/relationships" xmlns:m="http://schemas.openxmlformats.org/officeDocument/2006/math" xmlns:v="urn:schemas-microsoft-com:vml" xmlns:wp="http://schemas.openxmlformats.org/drawingml/2006/wordprocessingDrawing" xmlns:w10="urn:schemas-microsoft-com:office:word" xmlns:w="http://schemas.openxmlformats.org/wordprocessingml/2006/main" xmlns:wne="http://schemas.microsoft.com/office/word/2006/wordml">
   <w:body>
     <w:p>
       <w:pPr>
@@ -98,7 +98,7 @@
       <w:tblPr>
         <w:tblStyle w:val="TableGrid"/>
         <w:tblW w:w="0" w:type="auto"/>
-        <w:tblLook w:val="04A0" w:firstRow="1" w:lastRow="0" w:firstColumn="1" w:lastColumn="0" w:noHBand="0" w:noVBand="1"/>
+        <w:tblLook w:val="04A0"/>
       </w:tblPr>
       <w:tblGrid>
         <w:gridCol w:w="10768"/>
@@ -199,7 +199,7 @@
       <w:tblPr>
         <w:tblStyle w:val="TableGrid"/>
         <w:tblW w:w="0" w:type="auto"/>
-        <w:tblLook w:val="04A0" w:firstRow="1" w:lastRow="0" w:firstColumn="1" w:lastColumn="0" w:noHBand="0" w:noVBand="1"/>
+        <w:tblLook w:val="04A0"/>
       </w:tblPr>
       <w:tblGrid>
         <w:gridCol w:w="1980"/>
@@ -1326,7 +1326,25 @@
                 <w:sz w:val="19"/>
                 <w:szCs w:val="19"/>
               </w:rPr>
-              <w:t xml:space="preserve">More data type stuff: variables, const, typedef, </w:t>
+              <w:t xml:space="preserve">More data type stuff: variables, const, </w:t>
+            </w:r>
+            <w:proofErr w:type="spellStart"/>
+            <w:r>
+              <w:rPr>
+                <w:rFonts w:ascii="Arial Nova" w:hAnsi="Arial Nova"/>
+                <w:sz w:val="19"/>
+                <w:szCs w:val="19"/>
+              </w:rPr>
+              <w:t>typedef</w:t>
+            </w:r>
+            <w:proofErr w:type="spellEnd"/>
+            <w:r>
+              <w:rPr>
+                <w:rFonts w:ascii="Arial Nova" w:hAnsi="Arial Nova"/>
+                <w:sz w:val="19"/>
+                <w:szCs w:val="19"/>
+              </w:rPr>
+              <w:t xml:space="preserve">, </w:t>
             </w:r>
             <w:proofErr w:type="spellStart"/>
             <w:r>
@@ -1468,7 +1486,41 @@
                 <w:sz w:val="19"/>
                 <w:szCs w:val="19"/>
               </w:rPr>
-              <w:t>(Buffer class)</w:t>
+              <w:t>(Buffer class</w:t>
+            </w:r>
+            <w:r>
+              <w:rPr>
+                <w:rFonts w:ascii="Arial Nova" w:hAnsi="Arial Nova"/>
+                <w:sz w:val="19"/>
+                <w:szCs w:val="19"/>
+              </w:rPr>
+              <w:t xml:space="preserve">: more in details on pointers, </w:t>
+            </w:r>
+            <w:proofErr w:type="spellStart"/>
+            <w:r>
+              <w:rPr>
+                <w:rFonts w:ascii="Arial Nova" w:hAnsi="Arial Nova"/>
+                <w:sz w:val="19"/>
+                <w:szCs w:val="19"/>
+              </w:rPr>
+              <w:t>iterators</w:t>
+            </w:r>
+            <w:proofErr w:type="spellEnd"/>
+            <w:r>
+              <w:rPr>
+                <w:rFonts w:ascii="Arial Nova" w:hAnsi="Arial Nova"/>
+                <w:sz w:val="19"/>
+                <w:szCs w:val="19"/>
+              </w:rPr>
+              <w:t>, file I/O</w:t>
+            </w:r>
+            <w:r>
+              <w:rPr>
+                <w:rFonts w:ascii="Arial Nova" w:hAnsi="Arial Nova"/>
+                <w:sz w:val="19"/>
+                <w:szCs w:val="19"/>
+              </w:rPr>
+              <w:t>)</w:t>
             </w:r>
           </w:p>
         </w:tc>
@@ -1645,6 +1697,116 @@
               </w:rPr>
               <w:t>Midterm</w:t>
             </w:r>
+            <w:r>
+              <w:rPr>
+                <w:rFonts w:ascii="Arial Nova" w:hAnsi="Arial Nova"/>
+                <w:b/>
+                <w:sz w:val="19"/>
+                <w:szCs w:val="19"/>
+              </w:rPr>
+              <w:t xml:space="preserve">: </w:t>
+            </w:r>
+          </w:p>
+          <w:p>
+            <w:pPr>
+              <w:pStyle w:val="NoSpacing"/>
+              <w:numPr>
+                <w:ilvl w:val="1"/>
+                <w:numId w:val="1"/>
+              </w:numPr>
+              <w:rPr>
+                <w:rFonts w:ascii="Arial Nova" w:hAnsi="Arial Nova"/>
+                <w:sz w:val="17"/>
+                <w:szCs w:val="19"/>
+              </w:rPr>
+            </w:pPr>
+            <w:r>
+              <w:rPr>
+                <w:rFonts w:ascii="Arial Nova" w:hAnsi="Arial Nova"/>
+                <w:sz w:val="17"/>
+                <w:szCs w:val="19"/>
+              </w:rPr>
+              <w:t>(Tuesday, March 9</w:t>
+            </w:r>
+            <w:r>
+              <w:rPr>
+                <w:rFonts w:ascii="Arial Nova" w:hAnsi="Arial Nova"/>
+                <w:sz w:val="17"/>
+                <w:szCs w:val="19"/>
+                <w:vertAlign w:val="superscript"/>
+              </w:rPr>
+              <w:t>th</w:t>
+            </w:r>
+            <w:r>
+              <w:rPr>
+                <w:rFonts w:ascii="Arial Nova" w:hAnsi="Arial Nova"/>
+                <w:sz w:val="17"/>
+                <w:szCs w:val="19"/>
+              </w:rPr>
+              <w:t xml:space="preserve"> </w:t>
+            </w:r>
+            <w:r>
+              <w:rPr>
+                <w:rFonts w:ascii="Arial Nova" w:hAnsi="Arial Nova"/>
+                <w:sz w:val="17"/>
+                <w:szCs w:val="19"/>
+              </w:rPr>
+              <w:t xml:space="preserve">is </w:t>
+            </w:r>
+            <w:r>
+              <w:rPr>
+                <w:rFonts w:ascii="Arial Nova" w:hAnsi="Arial Nova"/>
+                <w:sz w:val="17"/>
+                <w:szCs w:val="19"/>
+              </w:rPr>
+              <w:t>review)</w:t>
+            </w:r>
+          </w:p>
+          <w:p>
+            <w:pPr>
+              <w:pStyle w:val="NoSpacing"/>
+              <w:numPr>
+                <w:ilvl w:val="1"/>
+                <w:numId w:val="1"/>
+              </w:numPr>
+              <w:rPr>
+                <w:rFonts w:ascii="Arial Nova" w:hAnsi="Arial Nova"/>
+                <w:b/>
+                <w:sz w:val="19"/>
+                <w:szCs w:val="19"/>
+              </w:rPr>
+            </w:pPr>
+            <w:r>
+              <w:rPr>
+                <w:rFonts w:ascii="Arial Nova" w:hAnsi="Arial Nova"/>
+                <w:b/>
+                <w:sz w:val="19"/>
+                <w:szCs w:val="19"/>
+                <w:highlight w:val="yellow"/>
+              </w:rPr>
+              <w:t>**Thursday, March 11</w:t>
+            </w:r>
+            <w:r>
+              <w:rPr>
+                <w:rFonts w:ascii="Arial Nova" w:hAnsi="Arial Nova"/>
+                <w:b/>
+                <w:sz w:val="19"/>
+                <w:szCs w:val="19"/>
+                <w:highlight w:val="yellow"/>
+                <w:vertAlign w:val="superscript"/>
+              </w:rPr>
+              <w:t>th</w:t>
+            </w:r>
+            <w:r>
+              <w:rPr>
+                <w:rFonts w:ascii="Arial Nova" w:hAnsi="Arial Nova"/>
+                <w:b/>
+                <w:sz w:val="19"/>
+                <w:szCs w:val="19"/>
+                <w:highlight w:val="yellow"/>
+              </w:rPr>
+              <w:t xml:space="preserve"> **</w:t>
+            </w:r>
           </w:p>
         </w:tc>
         <w:tc>
@@ -1761,13 +1923,23 @@
               </w:rPr>
               <w:t xml:space="preserve">More C++ I/O: </w:t>
             </w:r>
-            <w:r>
-              <w:rPr>
-                <w:rFonts w:ascii="Arial Nova" w:hAnsi="Arial Nova"/>
-                <w:sz w:val="19"/>
-                <w:szCs w:val="19"/>
-              </w:rPr>
-              <w:t>iostream/</w:t>
+            <w:proofErr w:type="spellStart"/>
+            <w:r>
+              <w:rPr>
+                <w:rFonts w:ascii="Arial Nova" w:hAnsi="Arial Nova"/>
+                <w:sz w:val="19"/>
+                <w:szCs w:val="19"/>
+              </w:rPr>
+              <w:t>iostream</w:t>
+            </w:r>
+            <w:proofErr w:type="spellEnd"/>
+            <w:r>
+              <w:rPr>
+                <w:rFonts w:ascii="Arial Nova" w:hAnsi="Arial Nova"/>
+                <w:sz w:val="19"/>
+                <w:szCs w:val="19"/>
+              </w:rPr>
+              <w:t>/</w:t>
             </w:r>
             <w:proofErr w:type="spellStart"/>
             <w:r>
@@ -2526,8 +2698,8 @@
 </file>
 
 <file path=word/numbering.xml><?xml version="1.0" encoding="utf-8"?>
-<w:numbering xmlns:wpc="http://schemas.microsoft.com/office/word/2010/wordprocessingCanvas" xmlns:cx="http://schemas.microsoft.com/office/drawing/2014/chartex" xmlns:cx1="http://schemas.microsoft.com/office/drawing/2015/9/8/chartex" xmlns:cx2="http://schemas.microsoft.com/office/drawing/2015/10/21/chartex" xmlns:cx3="http://schemas.microsoft.com/office/drawing/2016/5/9/chartex" xmlns:cx4="http://schemas.microsoft.com/office/drawing/2016/5/10/chartex" xmlns:cx5="http://schemas.microsoft.com/office/drawing/2016/5/11/chartex" xmlns:cx6="http://schemas.microsoft.com/office/drawing/2016/5/12/chartex" xmlns:cx7="http://schemas.microsoft.com/office/drawing/2016/5/13/chartex" xmlns:cx8="http://schemas.microsoft.com/office/drawing/2016/5/14/chartex" xmlns:mc="http://schemas.openxmlformats.org/markup-compatibility/2006" xmlns:aink="http://schemas.microsoft.com/office/drawing/2016/ink" xmlns:am3d="http://schemas.microsoft.com/office/drawing/2017/model3d" xmlns:o="urn:schemas-microsoft-com:office:office" xmlns:r="http://schemas.openxmlformats.org/officeDocument/2006/relationships" xmlns:m="http://schemas.openxmlformats.org/officeDocument/2006/math" xmlns:v="urn:schemas-microsoft-com:vml" xmlns:wp14="http://schemas.microsoft.com/office/word/2010/wordprocessingDrawing" xmlns:wp="http://schemas.openxmlformats.org/drawingml/2006/wordprocessingDrawing" xmlns:w10="urn:schemas-microsoft-com:office:word" xmlns:w="http://schemas.openxmlformats.org/wordprocessingml/2006/main" xmlns:w14="http://schemas.microsoft.com/office/word/2010/wordml" xmlns:w15="http://schemas.microsoft.com/office/word/2012/wordml" xmlns:w16cex="http://schemas.microsoft.com/office/word/2018/wordml/cex" xmlns:w16cid="http://schemas.microsoft.com/office/word/2016/wordml/cid" xmlns:w16="http://schemas.microsoft.com/office/word/2018/wordml" xmlns:w16se="http://schemas.microsoft.com/office/word/2015/wordml/symex" xmlns:wpg="http://schemas.microsoft.com/office/word/2010/wordprocessingGroup" xmlns:wpi="http://schemas.microsoft.com/office/word/2010/wordprocessingInk" xmlns:wne="http://schemas.microsoft.com/office/word/2006/wordml" xmlns:wps="http://schemas.microsoft.com/office/word/2010/wordprocessingShape" mc:Ignorable="w14 w15 w16se w16cid w16 w16cex wp14">
-  <w:abstractNum w:abstractNumId="0" w15:restartNumberingAfterBreak="0">
+<w:numbering xmlns:ve="http://schemas.openxmlformats.org/markup-compatibility/2006" xmlns:o="urn:schemas-microsoft-com:office:office" xmlns:r="http://schemas.openxmlformats.org/officeDocument/2006/relationships" xmlns:m="http://schemas.openxmlformats.org/officeDocument/2006/math" xmlns:v="urn:schemas-microsoft-com:vml" xmlns:wp="http://schemas.openxmlformats.org/drawingml/2006/wordprocessingDrawing" xmlns:w10="urn:schemas-microsoft-com:office:word" xmlns:w="http://schemas.openxmlformats.org/wordprocessingml/2006/main" xmlns:wne="http://schemas.microsoft.com/office/word/2006/wordml">
+  <w:abstractNum w:abstractNumId="0">
     <w:nsid w:val="316D60B2"/>
     <w:multiLevelType w:val="hybridMultilevel"/>
     <w:tmpl w:val="80BE7168"/>
@@ -2640,7 +2812,7 @@
       </w:rPr>
     </w:lvl>
   </w:abstractNum>
-  <w:abstractNum w:abstractNumId="1" w15:restartNumberingAfterBreak="0">
+  <w:abstractNum w:abstractNumId="1">
     <w:nsid w:val="3202293B"/>
     <w:multiLevelType w:val="hybridMultilevel"/>
     <w:tmpl w:val="FEC696A0"/>
@@ -2753,7 +2925,7 @@
       </w:rPr>
     </w:lvl>
   </w:abstractNum>
-  <w:abstractNum w:abstractNumId="2" w15:restartNumberingAfterBreak="0">
+  <w:abstractNum w:abstractNumId="2">
     <w:nsid w:val="406649DD"/>
     <w:multiLevelType w:val="hybridMultilevel"/>
     <w:tmpl w:val="357C6020"/>
@@ -2866,7 +3038,7 @@
       </w:rPr>
     </w:lvl>
   </w:abstractNum>
-  <w:abstractNum w:abstractNumId="3" w15:restartNumberingAfterBreak="0">
+  <w:abstractNum w:abstractNumId="3">
     <w:nsid w:val="47316056"/>
     <w:multiLevelType w:val="hybridMultilevel"/>
     <w:tmpl w:val="27600ECE"/>
@@ -2979,7 +3151,7 @@
       </w:rPr>
     </w:lvl>
   </w:abstractNum>
-  <w:abstractNum w:abstractNumId="4" w15:restartNumberingAfterBreak="0">
+  <w:abstractNum w:abstractNumId="4">
     <w:nsid w:val="5D5A7DD4"/>
     <w:multiLevelType w:val="hybridMultilevel"/>
     <w:tmpl w:val="0F268272"/>
@@ -3092,7 +3264,7 @@
       </w:rPr>
     </w:lvl>
   </w:abstractNum>
-  <w:abstractNum w:abstractNumId="5" w15:restartNumberingAfterBreak="0">
+  <w:abstractNum w:abstractNumId="5">
     <w:nsid w:val="61D97C1C"/>
     <w:multiLevelType w:val="hybridMultilevel"/>
     <w:tmpl w:val="458C5AAC"/>
@@ -3205,7 +3377,7 @@
       </w:rPr>
     </w:lvl>
   </w:abstractNum>
-  <w:abstractNum w:abstractNumId="6" w15:restartNumberingAfterBreak="0">
+  <w:abstractNum w:abstractNumId="6">
     <w:nsid w:val="62A7693C"/>
     <w:multiLevelType w:val="hybridMultilevel"/>
     <w:tmpl w:val="2ED4F370"/>
@@ -3318,7 +3490,7 @@
       </w:rPr>
     </w:lvl>
   </w:abstractNum>
-  <w:abstractNum w:abstractNumId="7" w15:restartNumberingAfterBreak="0">
+  <w:abstractNum w:abstractNumId="7">
     <w:nsid w:val="6AB459B5"/>
     <w:multiLevelType w:val="hybridMultilevel"/>
     <w:tmpl w:val="791C928A"/>
@@ -3431,7 +3603,7 @@
       </w:rPr>
     </w:lvl>
   </w:abstractNum>
-  <w:abstractNum w:abstractNumId="8" w15:restartNumberingAfterBreak="0">
+  <w:abstractNum w:abstractNumId="8">
     <w:nsid w:val="6E311207"/>
     <w:multiLevelType w:val="hybridMultilevel"/>
     <w:tmpl w:val="B32E75F8"/>
@@ -3544,7 +3716,7 @@
       </w:rPr>
     </w:lvl>
   </w:abstractNum>
-  <w:abstractNum w:abstractNumId="9" w15:restartNumberingAfterBreak="0">
+  <w:abstractNum w:abstractNumId="9">
     <w:nsid w:val="728F1B91"/>
     <w:multiLevelType w:val="hybridMultilevel"/>
     <w:tmpl w:val="77C09F34"/>
@@ -3657,7 +3829,7 @@
       </w:rPr>
     </w:lvl>
   </w:abstractNum>
-  <w:abstractNum w:abstractNumId="10" w15:restartNumberingAfterBreak="0">
+  <w:abstractNum w:abstractNumId="10">
     <w:nsid w:val="76A31C4E"/>
     <w:multiLevelType w:val="hybridMultilevel"/>
     <w:tmpl w:val="36827918"/>
@@ -3770,7 +3942,7 @@
       </w:rPr>
     </w:lvl>
   </w:abstractNum>
-  <w:abstractNum w:abstractNumId="11" w15:restartNumberingAfterBreak="0">
+  <w:abstractNum w:abstractNumId="11">
     <w:nsid w:val="7BFC38C6"/>
     <w:multiLevelType w:val="hybridMultilevel"/>
     <w:tmpl w:val="846CB76C"/>
@@ -3923,7 +4095,7 @@
 </file>
 
 <file path=word/styles.xml><?xml version="1.0" encoding="utf-8"?>
-<w:styles xmlns:mc="http://schemas.openxmlformats.org/markup-compatibility/2006" xmlns:r="http://schemas.openxmlformats.org/officeDocument/2006/relationships" xmlns:w="http://schemas.openxmlformats.org/wordprocessingml/2006/main" xmlns:w14="http://schemas.microsoft.com/office/word/2010/wordml" xmlns:w15="http://schemas.microsoft.com/office/word/2012/wordml" xmlns:w16cex="http://schemas.microsoft.com/office/word/2018/wordml/cex" xmlns:w16cid="http://schemas.microsoft.com/office/word/2016/wordml/cid" xmlns:w16="http://schemas.microsoft.com/office/word/2018/wordml" xmlns:w16se="http://schemas.microsoft.com/office/word/2015/wordml/symex" mc:Ignorable="w14 w15 w16se w16cid w16 w16cex">
+<w:styles xmlns:r="http://schemas.openxmlformats.org/officeDocument/2006/relationships" xmlns:w="http://schemas.openxmlformats.org/wordprocessingml/2006/main">
   <w:docDefaults>
     <w:rPrDefault>
       <w:rPr>
@@ -3939,383 +4111,144 @@
       </w:pPr>
     </w:pPrDefault>
   </w:docDefaults>
-  <w:latentStyles w:defLockedState="0" w:defUIPriority="99" w:defSemiHidden="0" w:defUnhideWhenUsed="0" w:defQFormat="0" w:count="376">
-    <w:lsdException w:name="Normal" w:uiPriority="0" w:qFormat="1"/>
-    <w:lsdException w:name="heading 1" w:uiPriority="9" w:qFormat="1"/>
-    <w:lsdException w:name="heading 2" w:semiHidden="1" w:uiPriority="9" w:unhideWhenUsed="1" w:qFormat="1"/>
-    <w:lsdException w:name="heading 3" w:semiHidden="1" w:uiPriority="9" w:unhideWhenUsed="1" w:qFormat="1"/>
-    <w:lsdException w:name="heading 4" w:semiHidden="1" w:uiPriority="9" w:unhideWhenUsed="1" w:qFormat="1"/>
-    <w:lsdException w:name="heading 5" w:semiHidden="1" w:uiPriority="9" w:unhideWhenUsed="1" w:qFormat="1"/>
-    <w:lsdException w:name="heading 6" w:semiHidden="1" w:uiPriority="9" w:unhideWhenUsed="1" w:qFormat="1"/>
-    <w:lsdException w:name="heading 7" w:semiHidden="1" w:uiPriority="9" w:unhideWhenUsed="1" w:qFormat="1"/>
-    <w:lsdException w:name="heading 8" w:semiHidden="1" w:uiPriority="9" w:unhideWhenUsed="1" w:qFormat="1"/>
-    <w:lsdException w:name="heading 9" w:semiHidden="1" w:uiPriority="9" w:unhideWhenUsed="1" w:qFormat="1"/>
-    <w:lsdException w:name="index 1" w:semiHidden="1" w:unhideWhenUsed="1"/>
-    <w:lsdException w:name="index 2" w:semiHidden="1" w:unhideWhenUsed="1"/>
-    <w:lsdException w:name="index 3" w:semiHidden="1" w:unhideWhenUsed="1"/>
-    <w:lsdException w:name="index 4" w:semiHidden="1" w:unhideWhenUsed="1"/>
-    <w:lsdException w:name="index 5" w:semiHidden="1" w:unhideWhenUsed="1"/>
-    <w:lsdException w:name="index 6" w:semiHidden="1" w:unhideWhenUsed="1"/>
-    <w:lsdException w:name="index 7" w:semiHidden="1" w:unhideWhenUsed="1"/>
-    <w:lsdException w:name="index 8" w:semiHidden="1" w:unhideWhenUsed="1"/>
-    <w:lsdException w:name="index 9" w:semiHidden="1" w:unhideWhenUsed="1"/>
-    <w:lsdException w:name="toc 1" w:semiHidden="1" w:uiPriority="39" w:unhideWhenUsed="1"/>
-    <w:lsdException w:name="toc 2" w:semiHidden="1" w:uiPriority="39" w:unhideWhenUsed="1"/>
-    <w:lsdException w:name="toc 3" w:semiHidden="1" w:uiPriority="39" w:unhideWhenUsed="1"/>
-    <w:lsdException w:name="toc 4" w:semiHidden="1" w:uiPriority="39" w:unhideWhenUsed="1"/>
-    <w:lsdException w:name="toc 5" w:semiHidden="1" w:uiPriority="39" w:unhideWhenUsed="1"/>
-    <w:lsdException w:name="toc 6" w:semiHidden="1" w:uiPriority="39" w:unhideWhenUsed="1"/>
-    <w:lsdException w:name="toc 7" w:semiHidden="1" w:uiPriority="39" w:unhideWhenUsed="1"/>
-    <w:lsdException w:name="toc 8" w:semiHidden="1" w:uiPriority="39" w:unhideWhenUsed="1"/>
-    <w:lsdException w:name="toc 9" w:semiHidden="1" w:uiPriority="39" w:unhideWhenUsed="1"/>
-    <w:lsdException w:name="Normal Indent" w:semiHidden="1" w:unhideWhenUsed="1"/>
-    <w:lsdException w:name="footnote text" w:semiHidden="1" w:unhideWhenUsed="1"/>
-    <w:lsdException w:name="annotation text" w:semiHidden="1" w:unhideWhenUsed="1"/>
-    <w:lsdException w:name="header" w:semiHidden="1" w:unhideWhenUsed="1"/>
-    <w:lsdException w:name="footer" w:semiHidden="1" w:unhideWhenUsed="1"/>
-    <w:lsdException w:name="index heading" w:semiHidden="1" w:unhideWhenUsed="1"/>
-    <w:lsdException w:name="caption" w:semiHidden="1" w:uiPriority="35" w:unhideWhenUsed="1" w:qFormat="1"/>
-    <w:lsdException w:name="table of figures" w:semiHidden="1" w:unhideWhenUsed="1"/>
-    <w:lsdException w:name="envelope address" w:semiHidden="1" w:unhideWhenUsed="1"/>
-    <w:lsdException w:name="envelope return" w:semiHidden="1" w:unhideWhenUsed="1"/>
-    <w:lsdException w:name="footnote reference" w:semiHidden="1" w:unhideWhenUsed="1"/>
-    <w:lsdException w:name="annotation reference" w:semiHidden="1" w:unhideWhenUsed="1"/>
-    <w:lsdException w:name="line number" w:semiHidden="1" w:unhideWhenUsed="1"/>
-    <w:lsdException w:name="page number" w:semiHidden="1" w:unhideWhenUsed="1"/>
-    <w:lsdException w:name="endnote reference" w:semiHidden="1" w:unhideWhenUsed="1"/>
-    <w:lsdException w:name="endnote text" w:semiHidden="1" w:unhideWhenUsed="1"/>
-    <w:lsdException w:name="table of authorities" w:semiHidden="1" w:unhideWhenUsed="1"/>
-    <w:lsdException w:name="macro" w:semiHidden="1" w:unhideWhenUsed="1"/>
-    <w:lsdException w:name="toa heading" w:semiHidden="1" w:unhideWhenUsed="1"/>
-    <w:lsdException w:name="List" w:semiHidden="1" w:unhideWhenUsed="1"/>
-    <w:lsdException w:name="List Bullet" w:semiHidden="1" w:unhideWhenUsed="1"/>
-    <w:lsdException w:name="List Number" w:semiHidden="1" w:unhideWhenUsed="1"/>
-    <w:lsdException w:name="List 2" w:semiHidden="1" w:unhideWhenUsed="1"/>
-    <w:lsdException w:name="List 3" w:semiHidden="1" w:unhideWhenUsed="1"/>
-    <w:lsdException w:name="List 4" w:semiHidden="1" w:unhideWhenUsed="1"/>
-    <w:lsdException w:name="List 5" w:semiHidden="1" w:unhideWhenUsed="1"/>
-    <w:lsdException w:name="List Bullet 2" w:semiHidden="1" w:unhideWhenUsed="1"/>
-    <w:lsdException w:name="List Bullet 3" w:semiHidden="1" w:unhideWhenUsed="1"/>
-    <w:lsdException w:name="List Bullet 4" w:semiHidden="1" w:unhideWhenUsed="1"/>
-    <w:lsdException w:name="List Bullet 5" w:semiHidden="1" w:unhideWhenUsed="1"/>
-    <w:lsdException w:name="List Number 2" w:semiHidden="1" w:unhideWhenUsed="1"/>
-    <w:lsdException w:name="List Number 3" w:semiHidden="1" w:unhideWhenUsed="1"/>
-    <w:lsdException w:name="List Number 4" w:semiHidden="1" w:unhideWhenUsed="1"/>
-    <w:lsdException w:name="List Number 5" w:semiHidden="1" w:unhideWhenUsed="1"/>
-    <w:lsdException w:name="Title" w:uiPriority="10" w:qFormat="1"/>
-    <w:lsdException w:name="Closing" w:semiHidden="1" w:unhideWhenUsed="1"/>
-    <w:lsdException w:name="Signature" w:semiHidden="1" w:unhideWhenUsed="1"/>
-    <w:lsdException w:name="Default Paragraph Font" w:semiHidden="1" w:uiPriority="1" w:unhideWhenUsed="1"/>
-    <w:lsdException w:name="Body Text" w:semiHidden="1" w:unhideWhenUsed="1"/>
-    <w:lsdException w:name="Body Text Indent" w:semiHidden="1" w:unhideWhenUsed="1"/>
-    <w:lsdException w:name="List Continue" w:semiHidden="1" w:unhideWhenUsed="1"/>
-    <w:lsdException w:name="List Continue 2" w:semiHidden="1" w:unhideWhenUsed="1"/>
-    <w:lsdException w:name="List Continue 3" w:semiHidden="1" w:unhideWhenUsed="1"/>
-    <w:lsdException w:name="List Continue 4" w:semiHidden="1" w:unhideWhenUsed="1"/>
-    <w:lsdException w:name="List Continue 5" w:semiHidden="1" w:unhideWhenUsed="1"/>
-    <w:lsdException w:name="Message Header" w:semiHidden="1" w:unhideWhenUsed="1"/>
-    <w:lsdException w:name="Subtitle" w:uiPriority="11" w:qFormat="1"/>
-    <w:lsdException w:name="Salutation" w:semiHidden="1" w:unhideWhenUsed="1"/>
-    <w:lsdException w:name="Date" w:semiHidden="1" w:unhideWhenUsed="1"/>
-    <w:lsdException w:name="Body Text First Indent" w:semiHidden="1" w:unhideWhenUsed="1"/>
-    <w:lsdException w:name="Body Text First Indent 2" w:semiHidden="1" w:unhideWhenUsed="1"/>
-    <w:lsdException w:name="Note Heading" w:semiHidden="1" w:unhideWhenUsed="1"/>
-    <w:lsdException w:name="Body Text 2" w:semiHidden="1" w:unhideWhenUsed="1"/>
-    <w:lsdException w:name="Body Text 3" w:semiHidden="1" w:unhideWhenUsed="1"/>
-    <w:lsdException w:name="Body Text Indent 2" w:semiHidden="1" w:unhideWhenUsed="1"/>
-    <w:lsdException w:name="Body Text Indent 3" w:semiHidden="1" w:unhideWhenUsed="1"/>
-    <w:lsdException w:name="Block Text" w:semiHidden="1" w:unhideWhenUsed="1"/>
-    <w:lsdException w:name="Hyperlink" w:semiHidden="1" w:unhideWhenUsed="1"/>
-    <w:lsdException w:name="FollowedHyperlink" w:semiHidden="1" w:unhideWhenUsed="1"/>
-    <w:lsdException w:name="Strong" w:uiPriority="22" w:qFormat="1"/>
-    <w:lsdException w:name="Emphasis" w:uiPriority="20" w:qFormat="1"/>
-    <w:lsdException w:name="Document Map" w:semiHidden="1" w:unhideWhenUsed="1"/>
-    <w:lsdException w:name="Plain Text" w:semiHidden="1" w:unhideWhenUsed="1"/>
-    <w:lsdException w:name="E-mail Signature" w:semiHidden="1" w:unhideWhenUsed="1"/>
-    <w:lsdException w:name="HTML Top of Form" w:semiHidden="1" w:unhideWhenUsed="1"/>
-    <w:lsdException w:name="HTML Bottom of Form" w:semiHidden="1" w:unhideWhenUsed="1"/>
-    <w:lsdException w:name="Normal (Web)" w:semiHidden="1" w:unhideWhenUsed="1"/>
-    <w:lsdException w:name="HTML Acronym" w:semiHidden="1" w:unhideWhenUsed="1"/>
-    <w:lsdException w:name="HTML Address" w:semiHidden="1" w:unhideWhenUsed="1"/>
-    <w:lsdException w:name="HTML Cite" w:semiHidden="1" w:unhideWhenUsed="1"/>
-    <w:lsdException w:name="HTML Code" w:semiHidden="1" w:unhideWhenUsed="1"/>
-    <w:lsdException w:name="HTML Definition" w:semiHidden="1" w:unhideWhenUsed="1"/>
-    <w:lsdException w:name="HTML Keyboard" w:semiHidden="1" w:unhideWhenUsed="1"/>
-    <w:lsdException w:name="HTML Preformatted" w:semiHidden="1" w:unhideWhenUsed="1"/>
-    <w:lsdException w:name="HTML Sample" w:semiHidden="1" w:unhideWhenUsed="1"/>
-    <w:lsdException w:name="HTML Typewriter" w:semiHidden="1" w:unhideWhenUsed="1"/>
-    <w:lsdException w:name="HTML Variable" w:semiHidden="1" w:unhideWhenUsed="1"/>
-    <w:lsdException w:name="Normal Table" w:semiHidden="1" w:unhideWhenUsed="1"/>
-    <w:lsdException w:name="annotation subject" w:semiHidden="1" w:unhideWhenUsed="1"/>
-    <w:lsdException w:name="No List" w:semiHidden="1" w:unhideWhenUsed="1"/>
-    <w:lsdException w:name="Outline List 1" w:semiHidden="1" w:unhideWhenUsed="1"/>
-    <w:lsdException w:name="Outline List 2" w:semiHidden="1" w:unhideWhenUsed="1"/>
-    <w:lsdException w:name="Outline List 3" w:semiHidden="1" w:unhideWhenUsed="1"/>
-    <w:lsdException w:name="Table Simple 1" w:semiHidden="1" w:unhideWhenUsed="1"/>
-    <w:lsdException w:name="Table Simple 2" w:semiHidden="1" w:unhideWhenUsed="1"/>
-    <w:lsdException w:name="Table Simple 3" w:semiHidden="1" w:unhideWhenUsed="1"/>
-    <w:lsdException w:name="Table Classic 1" w:semiHidden="1" w:unhideWhenUsed="1"/>
-    <w:lsdException w:name="Table Classic 2" w:semiHidden="1" w:unhideWhenUsed="1"/>
-    <w:lsdException w:name="Table Classic 3" w:semiHidden="1" w:unhideWhenUsed="1"/>
-    <w:lsdException w:name="Table Classic 4" w:semiHidden="1" w:unhideWhenUsed="1"/>
-    <w:lsdException w:name="Table Colorful 1" w:semiHidden="1" w:unhideWhenUsed="1"/>
-    <w:lsdException w:name="Table Colorful 2" w:semiHidden="1" w:unhideWhenUsed="1"/>
-    <w:lsdException w:name="Table Colorful 3" w:semiHidden="1" w:unhideWhenUsed="1"/>
-    <w:lsdException w:name="Table Columns 1" w:semiHidden="1" w:unhideWhenUsed="1"/>
-    <w:lsdException w:name="Table Columns 2" w:semiHidden="1" w:unhideWhenUsed="1"/>
-    <w:lsdException w:name="Table Columns 3" w:semiHidden="1" w:unhideWhenUsed="1"/>
-    <w:lsdException w:name="Table Columns 4" w:semiHidden="1" w:unhideWhenUsed="1"/>
-    <w:lsdException w:name="Table Columns 5" w:semiHidden="1" w:unhideWhenUsed="1"/>
-    <w:lsdException w:name="Table Grid 1" w:semiHidden="1" w:unhideWhenUsed="1"/>
-    <w:lsdException w:name="Table Grid 2" w:semiHidden="1" w:unhideWhenUsed="1"/>
-    <w:lsdException w:name="Table Grid 3" w:semiHidden="1" w:unhideWhenUsed="1"/>
-    <w:lsdException w:name="Table Grid 4" w:semiHidden="1" w:unhideWhenUsed="1"/>
-    <w:lsdException w:name="Table Grid 5" w:semiHidden="1" w:unhideWhenUsed="1"/>
-    <w:lsdException w:name="Table Grid 6" w:semiHidden="1" w:unhideWhenUsed="1"/>
-    <w:lsdException w:name="Table Grid 7" w:semiHidden="1" w:unhideWhenUsed="1"/>
-    <w:lsdException w:name="Table Grid 8" w:semiHidden="1" w:unhideWhenUsed="1"/>
-    <w:lsdException w:name="Table List 1" w:semiHidden="1" w:unhideWhenUsed="1"/>
-    <w:lsdException w:name="Table List 2" w:semiHidden="1" w:unhideWhenUsed="1"/>
-    <w:lsdException w:name="Table List 3" w:semiHidden="1" w:unhideWhenUsed="1"/>
-    <w:lsdException w:name="Table List 4" w:semiHidden="1" w:unhideWhenUsed="1"/>
-    <w:lsdException w:name="Table List 5" w:semiHidden="1" w:unhideWhenUsed="1"/>
-    <w:lsdException w:name="Table List 6" w:semiHidden="1" w:unhideWhenUsed="1"/>
-    <w:lsdException w:name="Table List 7" w:semiHidden="1" w:unhideWhenUsed="1"/>
-    <w:lsdException w:name="Table List 8" w:semiHidden="1" w:unhideWhenUsed="1"/>
-    <w:lsdException w:name="Table 3D effects 1" w:semiHidden="1" w:unhideWhenUsed="1"/>
-    <w:lsdException w:name="Table 3D effects 2" w:semiHidden="1" w:unhideWhenUsed="1"/>
-    <w:lsdException w:name="Table 3D effects 3" w:semiHidden="1" w:unhideWhenUsed="1"/>
-    <w:lsdException w:name="Table Contemporary" w:semiHidden="1" w:unhideWhenUsed="1"/>
-    <w:lsdException w:name="Table Elegant" w:semiHidden="1" w:unhideWhenUsed="1"/>
-    <w:lsdException w:name="Table Professional" w:semiHidden="1" w:unhideWhenUsed="1"/>
-    <w:lsdException w:name="Table Subtle 1" w:semiHidden="1" w:unhideWhenUsed="1"/>
-    <w:lsdException w:name="Table Subtle 2" w:semiHidden="1" w:unhideWhenUsed="1"/>
-    <w:lsdException w:name="Table Web 1" w:semiHidden="1" w:unhideWhenUsed="1"/>
-    <w:lsdException w:name="Table Web 2" w:semiHidden="1" w:unhideWhenUsed="1"/>
-    <w:lsdException w:name="Table Web 3" w:semiHidden="1" w:unhideWhenUsed="1"/>
-    <w:lsdException w:name="Balloon Text" w:semiHidden="1" w:unhideWhenUsed="1"/>
-    <w:lsdException w:name="Table Grid" w:uiPriority="59"/>
-    <w:lsdException w:name="Table Theme" w:semiHidden="1" w:unhideWhenUsed="1"/>
-    <w:lsdException w:name="Placeholder Text" w:semiHidden="1"/>
-    <w:lsdException w:name="No Spacing" w:uiPriority="1" w:qFormat="1"/>
-    <w:lsdException w:name="Light Shading" w:uiPriority="60"/>
-    <w:lsdException w:name="Light List" w:uiPriority="61"/>
-    <w:lsdException w:name="Light Grid" w:uiPriority="62"/>
-    <w:lsdException w:name="Medium Shading 1" w:uiPriority="63"/>
-    <w:lsdException w:name="Medium Shading 2" w:uiPriority="64"/>
-    <w:lsdException w:name="Medium List 1" w:uiPriority="65"/>
-    <w:lsdException w:name="Medium List 2" w:uiPriority="66"/>
-    <w:lsdException w:name="Medium Grid 1" w:uiPriority="67"/>
-    <w:lsdException w:name="Medium Grid 2" w:uiPriority="68"/>
-    <w:lsdException w:name="Medium Grid 3" w:uiPriority="69"/>
-    <w:lsdException w:name="Dark List" w:uiPriority="70"/>
-    <w:lsdException w:name="Colorful Shading" w:uiPriority="71"/>
-    <w:lsdException w:name="Colorful List" w:uiPriority="72"/>
-    <w:lsdException w:name="Colorful Grid" w:uiPriority="73"/>
-    <w:lsdException w:name="Light Shading Accent 1" w:uiPriority="60"/>
-    <w:lsdException w:name="Light List Accent 1" w:uiPriority="61"/>
-    <w:lsdException w:name="Light Grid Accent 1" w:uiPriority="62"/>
-    <w:lsdException w:name="Medium Shading 1 Accent 1" w:uiPriority="63"/>
-    <w:lsdException w:name="Medium Shading 2 Accent 1" w:uiPriority="64"/>
-    <w:lsdException w:name="Medium List 1 Accent 1" w:uiPriority="65"/>
-    <w:lsdException w:name="Revision" w:semiHidden="1"/>
-    <w:lsdException w:name="List Paragraph" w:uiPriority="34" w:qFormat="1"/>
-    <w:lsdException w:name="Quote" w:uiPriority="29" w:qFormat="1"/>
-    <w:lsdException w:name="Intense Quote" w:uiPriority="30" w:qFormat="1"/>
-    <w:lsdException w:name="Medium List 2 Accent 1" w:uiPriority="66"/>
-    <w:lsdException w:name="Medium Grid 1 Accent 1" w:uiPriority="67"/>
-    <w:lsdException w:name="Medium Grid 2 Accent 1" w:uiPriority="68"/>
-    <w:lsdException w:name="Medium Grid 3 Accent 1" w:uiPriority="69"/>
-    <w:lsdException w:name="Dark List Accent 1" w:uiPriority="70"/>
-    <w:lsdException w:name="Colorful Shading Accent 1" w:uiPriority="71"/>
-    <w:lsdException w:name="Colorful List Accent 1" w:uiPriority="72"/>
-    <w:lsdException w:name="Colorful Grid Accent 1" w:uiPriority="73"/>
-    <w:lsdException w:name="Light Shading Accent 2" w:uiPriority="60"/>
-    <w:lsdException w:name="Light List Accent 2" w:uiPriority="61"/>
-    <w:lsdException w:name="Light Grid Accent 2" w:uiPriority="62"/>
-    <w:lsdException w:name="Medium Shading 1 Accent 2" w:uiPriority="63"/>
-    <w:lsdException w:name="Medium Shading 2 Accent 2" w:uiPriority="64"/>
-    <w:lsdException w:name="Medium List 1 Accent 2" w:uiPriority="65"/>
-    <w:lsdException w:name="Medium List 2 Accent 2" w:uiPriority="66"/>
-    <w:lsdException w:name="Medium Grid 1 Accent 2" w:uiPriority="67"/>
-    <w:lsdException w:name="Medium Grid 2 Accent 2" w:uiPriority="68"/>
-    <w:lsdException w:name="Medium Grid 3 Accent 2" w:uiPriority="69"/>
-    <w:lsdException w:name="Dark List Accent 2" w:uiPriority="70"/>
-    <w:lsdException w:name="Colorful Shading Accent 2" w:uiPriority="71"/>
-    <w:lsdException w:name="Colorful List Accent 2" w:uiPriority="72"/>
-    <w:lsdException w:name="Colorful Grid Accent 2" w:uiPriority="73"/>
-    <w:lsdException w:name="Light Shading Accent 3" w:uiPriority="60"/>
-    <w:lsdException w:name="Light List Accent 3" w:uiPriority="61"/>
-    <w:lsdException w:name="Light Grid Accent 3" w:uiPriority="62"/>
-    <w:lsdException w:name="Medium Shading 1 Accent 3" w:uiPriority="63"/>
-    <w:lsdException w:name="Medium Shading 2 Accent 3" w:uiPriority="64"/>
-    <w:lsdException w:name="Medium List 1 Accent 3" w:uiPriority="65"/>
-    <w:lsdException w:name="Medium List 2 Accent 3" w:uiPriority="66"/>
-    <w:lsdException w:name="Medium Grid 1 Accent 3" w:uiPriority="67"/>
-    <w:lsdException w:name="Medium Grid 2 Accent 3" w:uiPriority="68"/>
-    <w:lsdException w:name="Medium Grid 3 Accent 3" w:uiPriority="69"/>
-    <w:lsdException w:name="Dark List Accent 3" w:uiPriority="70"/>
-    <w:lsdException w:name="Colorful Shading Accent 3" w:uiPriority="71"/>
-    <w:lsdException w:name="Colorful List Accent 3" w:uiPriority="72"/>
-    <w:lsdException w:name="Colorful Grid Accent 3" w:uiPriority="73"/>
-    <w:lsdException w:name="Light Shading Accent 4" w:uiPriority="60"/>
-    <w:lsdException w:name="Light List Accent 4" w:uiPriority="61"/>
-    <w:lsdException w:name="Light Grid Accent 4" w:uiPriority="62"/>
-    <w:lsdException w:name="Medium Shading 1 Accent 4" w:uiPriority="63"/>
-    <w:lsdException w:name="Medium Shading 2 Accent 4" w:uiPriority="64"/>
-    <w:lsdException w:name="Medium List 1 Accent 4" w:uiPriority="65"/>
-    <w:lsdException w:name="Medium List 2 Accent 4" w:uiPriority="66"/>
-    <w:lsdException w:name="Medium Grid 1 Accent 4" w:uiPriority="67"/>
-    <w:lsdException w:name="Medium Grid 2 Accent 4" w:uiPriority="68"/>
-    <w:lsdException w:name="Medium Grid 3 Accent 4" w:uiPriority="69"/>
-    <w:lsdException w:name="Dark List Accent 4" w:uiPriority="70"/>
-    <w:lsdException w:name="Colorful Shading Accent 4" w:uiPriority="71"/>
-    <w:lsdException w:name="Colorful List Accent 4" w:uiPriority="72"/>
-    <w:lsdException w:name="Colorful Grid Accent 4" w:uiPriority="73"/>
-    <w:lsdException w:name="Light Shading Accent 5" w:uiPriority="60"/>
-    <w:lsdException w:name="Light List Accent 5" w:uiPriority="61"/>
-    <w:lsdException w:name="Light Grid Accent 5" w:uiPriority="62"/>
-    <w:lsdException w:name="Medium Shading 1 Accent 5" w:uiPriority="63"/>
-    <w:lsdException w:name="Medium Shading 2 Accent 5" w:uiPriority="64"/>
-    <w:lsdException w:name="Medium List 1 Accent 5" w:uiPriority="65"/>
-    <w:lsdException w:name="Medium List 2 Accent 5" w:uiPriority="66"/>
-    <w:lsdException w:name="Medium Grid 1 Accent 5" w:uiPriority="67"/>
-    <w:lsdException w:name="Medium Grid 2 Accent 5" w:uiPriority="68"/>
-    <w:lsdException w:name="Medium Grid 3 Accent 5" w:uiPriority="69"/>
-    <w:lsdException w:name="Dark List Accent 5" w:uiPriority="70"/>
-    <w:lsdException w:name="Colorful Shading Accent 5" w:uiPriority="71"/>
-    <w:lsdException w:name="Colorful List Accent 5" w:uiPriority="72"/>
-    <w:lsdException w:name="Colorful Grid Accent 5" w:uiPriority="73"/>
-    <w:lsdException w:name="Light Shading Accent 6" w:uiPriority="60"/>
-    <w:lsdException w:name="Light List Accent 6" w:uiPriority="61"/>
-    <w:lsdException w:name="Light Grid Accent 6" w:uiPriority="62"/>
-    <w:lsdException w:name="Medium Shading 1 Accent 6" w:uiPriority="63"/>
-    <w:lsdException w:name="Medium Shading 2 Accent 6" w:uiPriority="64"/>
-    <w:lsdException w:name="Medium List 1 Accent 6" w:uiPriority="65"/>
-    <w:lsdException w:name="Medium List 2 Accent 6" w:uiPriority="66"/>
-    <w:lsdException w:name="Medium Grid 1 Accent 6" w:uiPriority="67"/>
-    <w:lsdException w:name="Medium Grid 2 Accent 6" w:uiPriority="68"/>
-    <w:lsdException w:name="Medium Grid 3 Accent 6" w:uiPriority="69"/>
-    <w:lsdException w:name="Dark List Accent 6" w:uiPriority="70"/>
-    <w:lsdException w:name="Colorful Shading Accent 6" w:uiPriority="71"/>
-    <w:lsdException w:name="Colorful List Accent 6" w:uiPriority="72"/>
-    <w:lsdException w:name="Colorful Grid Accent 6" w:uiPriority="73"/>
-    <w:lsdException w:name="Subtle Emphasis" w:uiPriority="19" w:qFormat="1"/>
-    <w:lsdException w:name="Intense Emphasis" w:uiPriority="21" w:qFormat="1"/>
-    <w:lsdException w:name="Subtle Reference" w:uiPriority="31" w:qFormat="1"/>
-    <w:lsdException w:name="Intense Reference" w:uiPriority="32" w:qFormat="1"/>
-    <w:lsdException w:name="Book Title" w:uiPriority="33" w:qFormat="1"/>
-    <w:lsdException w:name="Bibliography" w:semiHidden="1" w:uiPriority="37" w:unhideWhenUsed="1"/>
-    <w:lsdException w:name="TOC Heading" w:semiHidden="1" w:uiPriority="39" w:unhideWhenUsed="1" w:qFormat="1"/>
-    <w:lsdException w:name="Plain Table 1" w:uiPriority="41"/>
-    <w:lsdException w:name="Plain Table 2" w:uiPriority="42"/>
-    <w:lsdException w:name="Plain Table 3" w:uiPriority="43"/>
-    <w:lsdException w:name="Plain Table 4" w:uiPriority="44"/>
-    <w:lsdException w:name="Plain Table 5" w:uiPriority="45"/>
-    <w:lsdException w:name="Grid Table Light" w:uiPriority="40"/>
-    <w:lsdException w:name="Grid Table 1 Light" w:uiPriority="46"/>
-    <w:lsdException w:name="Grid Table 2" w:uiPriority="47"/>
-    <w:lsdException w:name="Grid Table 3" w:uiPriority="48"/>
-    <w:lsdException w:name="Grid Table 4" w:uiPriority="49"/>
-    <w:lsdException w:name="Grid Table 5 Dark" w:uiPriority="50"/>
-    <w:lsdException w:name="Grid Table 6 Colorful" w:uiPriority="51"/>
-    <w:lsdException w:name="Grid Table 7 Colorful" w:uiPriority="52"/>
-    <w:lsdException w:name="Grid Table 1 Light Accent 1" w:uiPriority="46"/>
-    <w:lsdException w:name="Grid Table 2 Accent 1" w:uiPriority="47"/>
-    <w:lsdException w:name="Grid Table 3 Accent 1" w:uiPriority="48"/>
-    <w:lsdException w:name="Grid Table 4 Accent 1" w:uiPriority="49"/>
-    <w:lsdException w:name="Grid Table 5 Dark Accent 1" w:uiPriority="50"/>
-    <w:lsdException w:name="Grid Table 6 Colorful Accent 1" w:uiPriority="51"/>
-    <w:lsdException w:name="Grid Table 7 Colorful Accent 1" w:uiPriority="52"/>
-    <w:lsdException w:name="Grid Table 1 Light Accent 2" w:uiPriority="46"/>
-    <w:lsdException w:name="Grid Table 2 Accent 2" w:uiPriority="47"/>
-    <w:lsdException w:name="Grid Table 3 Accent 2" w:uiPriority="48"/>
-    <w:lsdException w:name="Grid Table 4 Accent 2" w:uiPriority="49"/>
-    <w:lsdException w:name="Grid Table 5 Dark Accent 2" w:uiPriority="50"/>
-    <w:lsdException w:name="Grid Table 6 Colorful Accent 2" w:uiPriority="51"/>
-    <w:lsdException w:name="Grid Table 7 Colorful Accent 2" w:uiPriority="52"/>
-    <w:lsdException w:name="Grid Table 1 Light Accent 3" w:uiPriority="46"/>
-    <w:lsdException w:name="Grid Table 2 Accent 3" w:uiPriority="47"/>
-    <w:lsdException w:name="Grid Table 3 Accent 3" w:uiPriority="48"/>
-    <w:lsdException w:name="Grid Table 4 Accent 3" w:uiPriority="49"/>
-    <w:lsdException w:name="Grid Table 5 Dark Accent 3" w:uiPriority="50"/>
-    <w:lsdException w:name="Grid Table 6 Colorful Accent 3" w:uiPriority="51"/>
-    <w:lsdException w:name="Grid Table 7 Colorful Accent 3" w:uiPriority="52"/>
-    <w:lsdException w:name="Grid Table 1 Light Accent 4" w:uiPriority="46"/>
-    <w:lsdException w:name="Grid Table 2 Accent 4" w:uiPriority="47"/>
-    <w:lsdException w:name="Grid Table 3 Accent 4" w:uiPriority="48"/>
-    <w:lsdException w:name="Grid Table 4 Accent 4" w:uiPriority="49"/>
-    <w:lsdException w:name="Grid Table 5 Dark Accent 4" w:uiPriority="50"/>
-    <w:lsdException w:name="Grid Table 6 Colorful Accent 4" w:uiPriority="51"/>
-    <w:lsdException w:name="Grid Table 7 Colorful Accent 4" w:uiPriority="52"/>
-    <w:lsdException w:name="Grid Table 1 Light Accent 5" w:uiPriority="46"/>
-    <w:lsdException w:name="Grid Table 2 Accent 5" w:uiPriority="47"/>
-    <w:lsdException w:name="Grid Table 3 Accent 5" w:uiPriority="48"/>
-    <w:lsdException w:name="Grid Table 4 Accent 5" w:uiPriority="49"/>
-    <w:lsdException w:name="Grid Table 5 Dark Accent 5" w:uiPriority="50"/>
-    <w:lsdException w:name="Grid Table 6 Colorful Accent 5" w:uiPriority="51"/>
-    <w:lsdException w:name="Grid Table 7 Colorful Accent 5" w:uiPriority="52"/>
-    <w:lsdException w:name="Grid Table 1 Light Accent 6" w:uiPriority="46"/>
-    <w:lsdException w:name="Grid Table 2 Accent 6" w:uiPriority="47"/>
-    <w:lsdException w:name="Grid Table 3 Accent 6" w:uiPriority="48"/>
-    <w:lsdException w:name="Grid Table 4 Accent 6" w:uiPriority="49"/>
-    <w:lsdException w:name="Grid Table 5 Dark Accent 6" w:uiPriority="50"/>
-    <w:lsdException w:name="Grid Table 6 Colorful Accent 6" w:uiPriority="51"/>
-    <w:lsdException w:name="Grid Table 7 Colorful Accent 6" w:uiPriority="52"/>
-    <w:lsdException w:name="List Table 1 Light" w:uiPriority="46"/>
-    <w:lsdException w:name="List Table 2" w:uiPriority="47"/>
-    <w:lsdException w:name="List Table 3" w:uiPriority="48"/>
-    <w:lsdException w:name="List Table 4" w:uiPriority="49"/>
-    <w:lsdException w:name="List Table 5 Dark" w:uiPriority="50"/>
-    <w:lsdException w:name="List Table 6 Colorful" w:uiPriority="51"/>
-    <w:lsdException w:name="List Table 7 Colorful" w:uiPriority="52"/>
-    <w:lsdException w:name="List Table 1 Light Accent 1" w:uiPriority="46"/>
-    <w:lsdException w:name="List Table 2 Accent 1" w:uiPriority="47"/>
-    <w:lsdException w:name="List Table 3 Accent 1" w:uiPriority="48"/>
-    <w:lsdException w:name="List Table 4 Accent 1" w:uiPriority="49"/>
-    <w:lsdException w:name="List Table 5 Dark Accent 1" w:uiPriority="50"/>
-    <w:lsdException w:name="List Table 6 Colorful Accent 1" w:uiPriority="51"/>
-    <w:lsdException w:name="List Table 7 Colorful Accent 1" w:uiPriority="52"/>
-    <w:lsdException w:name="List Table 1 Light Accent 2" w:uiPriority="46"/>
-    <w:lsdException w:name="List Table 2 Accent 2" w:uiPriority="47"/>
-    <w:lsdException w:name="List Table 3 Accent 2" w:uiPriority="48"/>
-    <w:lsdException w:name="List Table 4 Accent 2" w:uiPriority="49"/>
-    <w:lsdException w:name="List Table 5 Dark Accent 2" w:uiPriority="50"/>
-    <w:lsdException w:name="List Table 6 Colorful Accent 2" w:uiPriority="51"/>
-    <w:lsdException w:name="List Table 7 Colorful Accent 2" w:uiPriority="52"/>
-    <w:lsdException w:name="List Table 1 Light Accent 3" w:uiPriority="46"/>
-    <w:lsdException w:name="List Table 2 Accent 3" w:uiPriority="47"/>
-    <w:lsdException w:name="List Table 3 Accent 3" w:uiPriority="48"/>
-    <w:lsdException w:name="List Table 4 Accent 3" w:uiPriority="49"/>
-    <w:lsdException w:name="List Table 5 Dark Accent 3" w:uiPriority="50"/>
-    <w:lsdException w:name="List Table 6 Colorful Accent 3" w:uiPriority="51"/>
-    <w:lsdException w:name="List Table 7 Colorful Accent 3" w:uiPriority="52"/>
-    <w:lsdException w:name="List Table 1 Light Accent 4" w:uiPriority="46"/>
-    <w:lsdException w:name="List Table 2 Accent 4" w:uiPriority="47"/>
-    <w:lsdException w:name="List Table 3 Accent 4" w:uiPriority="48"/>
-    <w:lsdException w:name="List Table 4 Accent 4" w:uiPriority="49"/>
-    <w:lsdException w:name="List Table 5 Dark Accent 4" w:uiPriority="50"/>
-    <w:lsdException w:name="List Table 6 Colorful Accent 4" w:uiPriority="51"/>
-    <w:lsdException w:name="List Table 7 Colorful Accent 4" w:uiPriority="52"/>
-    <w:lsdException w:name="List Table 1 Light Accent 5" w:uiPriority="46"/>
-    <w:lsdException w:name="List Table 2 Accent 5" w:uiPriority="47"/>
-    <w:lsdException w:name="List Table 3 Accent 5" w:uiPriority="48"/>
-    <w:lsdException w:name="List Table 4 Accent 5" w:uiPriority="49"/>
-    <w:lsdException w:name="List Table 5 Dark Accent 5" w:uiPriority="50"/>
-    <w:lsdException w:name="List Table 6 Colorful Accent 5" w:uiPriority="51"/>
-    <w:lsdException w:name="List Table 7 Colorful Accent 5" w:uiPriority="52"/>
-    <w:lsdException w:name="List Table 1 Light Accent 6" w:uiPriority="46"/>
-    <w:lsdException w:name="List Table 2 Accent 6" w:uiPriority="47"/>
-    <w:lsdException w:name="List Table 3 Accent 6" w:uiPriority="48"/>
-    <w:lsdException w:name="List Table 4 Accent 6" w:uiPriority="49"/>
-    <w:lsdException w:name="List Table 5 Dark Accent 6" w:uiPriority="50"/>
-    <w:lsdException w:name="List Table 6 Colorful Accent 6" w:uiPriority="51"/>
-    <w:lsdException w:name="List Table 7 Colorful Accent 6" w:uiPriority="52"/>
-    <w:lsdException w:name="Mention" w:semiHidden="1" w:unhideWhenUsed="1"/>
-    <w:lsdException w:name="Smart Hyperlink" w:semiHidden="1" w:unhideWhenUsed="1"/>
-    <w:lsdException w:name="Hashtag" w:semiHidden="1" w:unhideWhenUsed="1"/>
-    <w:lsdException w:name="Unresolved Mention" w:semiHidden="1" w:unhideWhenUsed="1"/>
-    <w:lsdException w:name="Smart Link" w:semiHidden="1" w:unhideWhenUsed="1"/>
+  <w:latentStyles w:defLockedState="0" w:defUIPriority="99" w:defSemiHidden="1" w:defUnhideWhenUsed="1" w:defQFormat="0" w:count="267">
+    <w:lsdException w:name="Normal" w:semiHidden="0" w:uiPriority="0" w:unhideWhenUsed="0" w:qFormat="1"/>
+    <w:lsdException w:name="heading 1" w:semiHidden="0" w:uiPriority="9" w:unhideWhenUsed="0" w:qFormat="1"/>
+    <w:lsdException w:name="heading 2" w:uiPriority="9" w:qFormat="1"/>
+    <w:lsdException w:name="heading 3" w:uiPriority="9" w:qFormat="1"/>
+    <w:lsdException w:name="heading 4" w:uiPriority="9" w:qFormat="1"/>
+    <w:lsdException w:name="heading 5" w:uiPriority="9" w:qFormat="1"/>
+    <w:lsdException w:name="heading 6" w:uiPriority="9" w:qFormat="1"/>
+    <w:lsdException w:name="heading 7" w:uiPriority="9" w:qFormat="1"/>
+    <w:lsdException w:name="heading 8" w:uiPriority="9" w:qFormat="1"/>
+    <w:lsdException w:name="heading 9" w:uiPriority="9" w:qFormat="1"/>
+    <w:lsdException w:name="toc 1" w:uiPriority="39"/>
+    <w:lsdException w:name="toc 2" w:uiPriority="39"/>
+    <w:lsdException w:name="toc 3" w:uiPriority="39"/>
+    <w:lsdException w:name="toc 4" w:uiPriority="39"/>
+    <w:lsdException w:name="toc 5" w:uiPriority="39"/>
+    <w:lsdException w:name="toc 6" w:uiPriority="39"/>
+    <w:lsdException w:name="toc 7" w:uiPriority="39"/>
+    <w:lsdException w:name="toc 8" w:uiPriority="39"/>
+    <w:lsdException w:name="toc 9" w:uiPriority="39"/>
+    <w:lsdException w:name="caption" w:uiPriority="35" w:qFormat="1"/>
+    <w:lsdException w:name="Title" w:semiHidden="0" w:uiPriority="10" w:unhideWhenUsed="0" w:qFormat="1"/>
+    <w:lsdException w:name="Default Paragraph Font" w:uiPriority="1"/>
+    <w:lsdException w:name="Subtitle" w:semiHidden="0" w:uiPriority="11" w:unhideWhenUsed="0" w:qFormat="1"/>
+    <w:lsdException w:name="Strong" w:semiHidden="0" w:uiPriority="22" w:unhideWhenUsed="0" w:qFormat="1"/>
+    <w:lsdException w:name="Emphasis" w:semiHidden="0" w:uiPriority="20" w:unhideWhenUsed="0" w:qFormat="1"/>
+    <w:lsdException w:name="Table Grid" w:semiHidden="0" w:uiPriority="59" w:unhideWhenUsed="0"/>
+    <w:lsdException w:name="Placeholder Text" w:unhideWhenUsed="0"/>
+    <w:lsdException w:name="No Spacing" w:semiHidden="0" w:uiPriority="1" w:unhideWhenUsed="0" w:qFormat="1"/>
+    <w:lsdException w:name="Light Shading" w:semiHidden="0" w:uiPriority="60" w:unhideWhenUsed="0"/>
+    <w:lsdException w:name="Light List" w:semiHidden="0" w:uiPriority="61" w:unhideWhenUsed="0"/>
+    <w:lsdException w:name="Light Grid" w:semiHidden="0" w:uiPriority="62" w:unhideWhenUsed="0"/>
+    <w:lsdException w:name="Medium Shading 1" w:semiHidden="0" w:uiPriority="63" w:unhideWhenUsed="0"/>
+    <w:lsdException w:name="Medium Shading 2" w:semiHidden="0" w:uiPriority="64" w:unhideWhenUsed="0"/>
+    <w:lsdException w:name="Medium List 1" w:semiHidden="0" w:uiPriority="65" w:unhideWhenUsed="0"/>
+    <w:lsdException w:name="Medium List 2" w:semiHidden="0" w:uiPriority="66" w:unhideWhenUsed="0"/>
+    <w:lsdException w:name="Medium Grid 1" w:semiHidden="0" w:uiPriority="67" w:unhideWhenUsed="0"/>
+    <w:lsdException w:name="Medium Grid 2" w:semiHidden="0" w:uiPriority="68" w:unhideWhenUsed="0"/>
+    <w:lsdException w:name="Medium Grid 3" w:semiHidden="0" w:uiPriority="69" w:unhideWhenUsed="0"/>
+    <w:lsdException w:name="Dark List" w:semiHidden="0" w:uiPriority="70" w:unhideWhenUsed="0"/>
+    <w:lsdException w:name="Colorful Shading" w:semiHidden="0" w:uiPriority="71" w:unhideWhenUsed="0"/>
+    <w:lsdException w:name="Colorful List" w:semiHidden="0" w:uiPriority="72" w:unhideWhenUsed="0"/>
+    <w:lsdException w:name="Colorful Grid" w:semiHidden="0" w:uiPriority="73" w:unhideWhenUsed="0"/>
+    <w:lsdException w:name="Light Shading Accent 1" w:semiHidden="0" w:uiPriority="60" w:unhideWhenUsed="0"/>
+    <w:lsdException w:name="Light List Accent 1" w:semiHidden="0" w:uiPriority="61" w:unhideWhenUsed="0"/>
+    <w:lsdException w:name="Light Grid Accent 1" w:semiHidden="0" w:uiPriority="62" w:unhideWhenUsed="0"/>
+    <w:lsdException w:name="Medium Shading 1 Accent 1" w:semiHidden="0" w:uiPriority="63" w:unhideWhenUsed="0"/>
+    <w:lsdException w:name="Medium Shading 2 Accent 1" w:semiHidden="0" w:uiPriority="64" w:unhideWhenUsed="0"/>
+    <w:lsdException w:name="Medium List 1 Accent 1" w:semiHidden="0" w:uiPriority="65" w:unhideWhenUsed="0"/>
+    <w:lsdException w:name="Revision" w:unhideWhenUsed="0"/>
+    <w:lsdException w:name="List Paragraph" w:semiHidden="0" w:uiPriority="34" w:unhideWhenUsed="0" w:qFormat="1"/>
+    <w:lsdException w:name="Quote" w:semiHidden="0" w:uiPriority="29" w:unhideWhenUsed="0" w:qFormat="1"/>
+    <w:lsdException w:name="Intense Quote" w:semiHidden="0" w:uiPriority="30" w:unhideWhenUsed="0" w:qFormat="1"/>
+    <w:lsdException w:name="Medium List 2 Accent 1" w:semiHidden="0" w:uiPriority="66" w:unhideWhenUsed="0"/>
+    <w:lsdException w:name="Medium Grid 1 Accent 1" w:semiHidden="0" w:uiPriority="67" w:unhideWhenUsed="0"/>
+    <w:lsdException w:name="Medium Grid 2 Accent 1" w:semiHidden="0" w:uiPriority="68" w:unhideWhenUsed="0"/>
+    <w:lsdException w:name="Medium Grid 3 Accent 1" w:semiHidden="0" w:uiPriority="69" w:unhideWhenUsed="0"/>
+    <w:lsdException w:name="Dark List Accent 1" w:semiHidden="0" w:uiPriority="70" w:unhideWhenUsed="0"/>
+    <w:lsdException w:name="Colorful Shading Accent 1" w:semiHidden="0" w:uiPriority="71" w:unhideWhenUsed="0"/>
+    <w:lsdException w:name="Colorful List Accent 1" w:semiHidden="0" w:uiPriority="72" w:unhideWhenUsed="0"/>
+    <w:lsdException w:name="Colorful Grid Accent 1" w:semiHidden="0" w:uiPriority="73" w:unhideWhenUsed="0"/>
+    <w:lsdException w:name="Light Shading Accent 2" w:semiHidden="0" w:uiPriority="60" w:unhideWhenUsed="0"/>
+    <w:lsdException w:name="Light List Accent 2" w:semiHidden="0" w:uiPriority="61" w:unhideWhenUsed="0"/>
+    <w:lsdException w:name="Light Grid Accent 2" w:semiHidden="0" w:uiPriority="62" w:unhideWhenUsed="0"/>
+    <w:lsdException w:name="Medium Shading 1 Accent 2" w:semiHidden="0" w:uiPriority="63" w:unhideWhenUsed="0"/>
+    <w:lsdException w:name="Medium Shading 2 Accent 2" w:semiHidden="0" w:uiPriority="64" w:unhideWhenUsed="0"/>
+    <w:lsdException w:name="Medium List 1 Accent 2" w:semiHidden="0" w:uiPriority="65" w:unhideWhenUsed="0"/>
+    <w:lsdException w:name="Medium List 2 Accent 2" w:semiHidden="0" w:uiPriority="66" w:unhideWhenUsed="0"/>
+    <w:lsdException w:name="Medium Grid 1 Accent 2" w:semiHidden="0" w:uiPriority="67" w:unhideWhenUsed="0"/>
+    <w:lsdException w:name="Medium Grid 2 Accent 2" w:semiHidden="0" w:uiPriority="68" w:unhideWhenUsed="0"/>
+    <w:lsdException w:name="Medium Grid 3 Accent 2" w:semiHidden="0" w:uiPriority="69" w:unhideWhenUsed="0"/>
+    <w:lsdException w:name="Dark List Accent 2" w:semiHidden="0" w:uiPriority="70" w:unhideWhenUsed="0"/>
+    <w:lsdException w:name="Colorful Shading Accent 2" w:semiHidden="0" w:uiPriority="71" w:unhideWhenUsed="0"/>
+    <w:lsdException w:name="Colorful List Accent 2" w:semiHidden="0" w:uiPriority="72" w:unhideWhenUsed="0"/>
+    <w:lsdException w:name="Colorful Grid Accent 2" w:semiHidden="0" w:uiPriority="73" w:unhideWhenUsed="0"/>
+    <w:lsdException w:name="Light Shading Accent 3" w:semiHidden="0" w:uiPriority="60" w:unhideWhenUsed="0"/>
+    <w:lsdException w:name="Light List Accent 3" w:semiHidden="0" w:uiPriority="61" w:unhideWhenUsed="0"/>
+    <w:lsdException w:name="Light Grid Accent 3" w:semiHidden="0" w:uiPriority="62" w:unhideWhenUsed="0"/>
+    <w:lsdException w:name="Medium Shading 1 Accent 3" w:semiHidden="0" w:uiPriority="63" w:unhideWhenUsed="0"/>
+    <w:lsdException w:name="Medium Shading 2 Accent 3" w:semiHidden="0" w:uiPriority="64" w:unhideWhenUsed="0"/>
+    <w:lsdException w:name="Medium List 1 Accent 3" w:semiHidden="0" w:uiPriority="65" w:unhideWhenUsed="0"/>
+    <w:lsdException w:name="Medium List 2 Accent 3" w:semiHidden="0" w:uiPriority="66" w:unhideWhenUsed="0"/>
+    <w:lsdException w:name="Medium Grid 1 Accent 3" w:semiHidden="0" w:uiPriority="67" w:unhideWhenUsed="0"/>
+    <w:lsdException w:name="Medium Grid 2 Accent 3" w:semiHidden="0" w:uiPriority="68" w:unhideWhenUsed="0"/>
+    <w:lsdException w:name="Medium Grid 3 Accent 3" w:semiHidden="0" w:uiPriority="69" w:unhideWhenUsed="0"/>
+    <w:lsdException w:name="Dark List Accent 3" w:semiHidden="0" w:uiPriority="70" w:unhideWhenUsed="0"/>
+    <w:lsdException w:name="Colorful Shading Accent 3" w:semiHidden="0" w:uiPriority="71" w:unhideWhenUsed="0"/>
+    <w:lsdException w:name="Colorful List Accent 3" w:semiHidden="0" w:uiPriority="72" w:unhideWhenUsed="0"/>
+    <w:lsdException w:name="Colorful Grid Accent 3" w:semiHidden="0" w:uiPriority="73" w:unhideWhenUsed="0"/>
+    <w:lsdException w:name="Light Shading Accent 4" w:semiHidden="0" w:uiPriority="60" w:unhideWhenUsed="0"/>
+    <w:lsdException w:name="Light List Accent 4" w:semiHidden="0" w:uiPriority="61" w:unhideWhenUsed="0"/>
+    <w:lsdException w:name="Light Grid Accent 4" w:semiHidden="0" w:uiPriority="62" w:unhideWhenUsed="0"/>
+    <w:lsdException w:name="Medium Shading 1 Accent 4" w:semiHidden="0" w:uiPriority="63" w:unhideWhenUsed="0"/>
+    <w:lsdException w:name="Medium Shading 2 Accent 4" w:semiHidden="0" w:uiPriority="64" w:unhideWhenUsed="0"/>
+    <w:lsdException w:name="Medium List 1 Accent 4" w:semiHidden="0" w:uiPriority="65" w:unhideWhenUsed="0"/>
+    <w:lsdException w:name="Medium List 2 Accent 4" w:semiHidden="0" w:uiPriority="66" w:unhideWhenUsed="0"/>
+    <w:lsdException w:name="Medium Grid 1 Accent 4" w:semiHidden="0" w:uiPriority="67" w:unhideWhenUsed="0"/>
+    <w:lsdException w:name="Medium Grid 2 Accent 4" w:semiHidden="0" w:uiPriority="68" w:unhideWhenUsed="0"/>
+    <w:lsdException w:name="Medium Grid 3 Accent 4" w:semiHidden="0" w:uiPriority="69" w:unhideWhenUsed="0"/>
+    <w:lsdException w:name="Dark List Accent 4" w:semiHidden="0" w:uiPriority="70" w:unhideWhenUsed="0"/>
+    <w:lsdException w:name="Colorful Shading Accent 4" w:semiHidden="0" w:uiPriority="71" w:unhideWhenUsed="0"/>
+    <w:lsdException w:name="Colorful List Accent 4" w:semiHidden="0" w:uiPriority="72" w:unhideWhenUsed="0"/>
+    <w:lsdException w:name="Colorful Grid Accent 4" w:semiHidden="0" w:uiPriority="73" w:unhideWhenUsed="0"/>
+    <w:lsdException w:name="Light Shading Accent 5" w:semiHidden="0" w:uiPriority="60" w:unhideWhenUsed="0"/>
+    <w:lsdException w:name="Light List Accent 5" w:semiHidden="0" w:uiPriority="61" w:unhideWhenUsed="0"/>
+    <w:lsdException w:name="Light Grid Accent 5" w:semiHidden="0" w:uiPriority="62" w:unhideWhenUsed="0"/>
+    <w:lsdException w:name="Medium Shading 1 Accent 5" w:semiHidden="0" w:uiPriority="63" w:unhideWhenUsed="0"/>
+    <w:lsdException w:name="Medium Shading 2 Accent 5" w:semiHidden="0" w:uiPriority="64" w:unhideWhenUsed="0"/>
+    <w:lsdException w:name="Medium List 1 Accent 5" w:semiHidden="0" w:uiPriority="65" w:unhideWhenUsed="0"/>
+    <w:lsdException w:name="Medium List 2 Accent 5" w:semiHidden="0" w:uiPriority="66" w:unhideWhenUsed="0"/>
+    <w:lsdException w:name="Medium Grid 1 Accent 5" w:semiHidden="0" w:uiPriority="67" w:unhideWhenUsed="0"/>
+    <w:lsdException w:name="Medium Grid 2 Accent 5" w:semiHidden="0" w:uiPriority="68" w:unhideWhenUsed="0"/>
+    <w:lsdException w:name="Medium Grid 3 Accent 5" w:semiHidden="0" w:uiPriority="69" w:unhideWhenUsed="0"/>
+    <w:lsdException w:name="Dark List Accent 5" w:semiHidden="0" w:uiPriority="70" w:unhideWhenUsed="0"/>
+    <w:lsdException w:name="Colorful Shading Accent 5" w:semiHidden="0" w:uiPriority="71" w:unhideWhenUsed="0"/>
+    <w:lsdException w:name="Colorful List Accent 5" w:semiHidden="0" w:uiPriority="72" w:unhideWhenUsed="0"/>
+    <w:lsdException w:name="Colorful Grid Accent 5" w:semiHidden="0" w:uiPriority="73" w:unhideWhenUsed="0"/>
+    <w:lsdException w:name="Light Shading Accent 6" w:semiHidden="0" w:uiPriority="60" w:unhideWhenUsed="0"/>
+    <w:lsdException w:name="Light List Accent 6" w:semiHidden="0" w:uiPriority="61" w:unhideWhenUsed="0"/>
+    <w:lsdException w:name="Light Grid Accent 6" w:semiHidden="0" w:uiPriority="62" w:unhideWhenUsed="0"/>
+    <w:lsdException w:name="Medium Shading 1 Accent 6" w:semiHidden="0" w:uiPriority="63" w:unhideWhenUsed="0"/>
+    <w:lsdException w:name="Medium Shading 2 Accent 6" w:semiHidden="0" w:uiPriority="64" w:unhideWhenUsed="0"/>
+    <w:lsdException w:name="Medium List 1 Accent 6" w:semiHidden="0" w:uiPriority="65" w:unhideWhenUsed="0"/>
+    <w:lsdException w:name="Medium List 2 Accent 6" w:semiHidden="0" w:uiPriority="66" w:unhideWhenUsed="0"/>
+    <w:lsdException w:name="Medium Grid 1 Accent 6" w:semiHidden="0" w:uiPriority="67" w:unhideWhenUsed="0"/>
+    <w:lsdException w:name="Medium Grid 2 Accent 6" w:semiHidden="0" w:uiPriority="68" w:unhideWhenUsed="0"/>
+    <w:lsdException w:name="Medium Grid 3 Accent 6" w:semiHidden="0" w:uiPriority="69" w:unhideWhenUsed="0"/>
+    <w:lsdException w:name="Dark List Accent 6" w:semiHidden="0" w:uiPriority="70" w:unhideWhenUsed="0"/>
+    <w:lsdException w:name="Colorful Shading Accent 6" w:semiHidden="0" w:uiPriority="71" w:unhideWhenUsed="0"/>
+    <w:lsdException w:name="Colorful List Accent 6" w:semiHidden="0" w:uiPriority="72" w:unhideWhenUsed="0"/>
+    <w:lsdException w:name="Colorful Grid Accent 6" w:semiHidden="0" w:uiPriority="73" w:unhideWhenUsed="0"/>
+    <w:lsdException w:name="Subtle Emphasis" w:semiHidden="0" w:uiPriority="19" w:unhideWhenUsed="0" w:qFormat="1"/>
+    <w:lsdException w:name="Intense Emphasis" w:semiHidden="0" w:uiPriority="21" w:unhideWhenUsed="0" w:qFormat="1"/>
+    <w:lsdException w:name="Subtle Reference" w:semiHidden="0" w:uiPriority="31" w:unhideWhenUsed="0" w:qFormat="1"/>
+    <w:lsdException w:name="Intense Reference" w:semiHidden="0" w:uiPriority="32" w:unhideWhenUsed="0" w:qFormat="1"/>
+    <w:lsdException w:name="Book Title" w:semiHidden="0" w:uiPriority="33" w:unhideWhenUsed="0" w:qFormat="1"/>
+    <w:lsdException w:name="Bibliography" w:uiPriority="37"/>
+    <w:lsdException w:name="TOC Heading" w:uiPriority="39" w:qFormat="1"/>
   </w:latentStyles>
   <w:style w:type="paragraph" w:default="1" w:styleId="Normal">
     <w:name w:val="Normal"/>
@@ -4333,6 +4266,7 @@
     <w:uiPriority w:val="99"/>
     <w:semiHidden/>
     <w:unhideWhenUsed/>
+    <w:qFormat/>
     <w:tblPr>
       <w:tblInd w:w="0" w:type="dxa"/>
       <w:tblCellMar>
@@ -4367,6 +4301,7 @@
       <w:spacing w:after="0" w:line="240" w:lineRule="auto"/>
     </w:pPr>
     <w:tblPr>
+      <w:tblInd w:w="0" w:type="dxa"/>
       <w:tblBorders>
         <w:top w:val="single" w:sz="4" w:space="0" w:color="auto"/>
         <w:left w:val="single" w:sz="4" w:space="0" w:color="auto"/>
@@ -4375,6 +4310,12 @@
         <w:insideH w:val="single" w:sz="4" w:space="0" w:color="auto"/>
         <w:insideV w:val="single" w:sz="4" w:space="0" w:color="auto"/>
       </w:tblBorders>
+      <w:tblCellMar>
+        <w:top w:w="0" w:type="dxa"/>
+        <w:left w:w="108" w:type="dxa"/>
+        <w:bottom w:w="0" w:type="dxa"/>
+        <w:right w:w="108" w:type="dxa"/>
+      </w:tblCellMar>
     </w:tblPr>
   </w:style>
   <w:style w:type="paragraph" w:styleId="BalloonText">
@@ -4734,7 +4675,7 @@
 </file>
 
 <file path=customXml/itemProps1.xml><?xml version="1.0" encoding="utf-8"?>
-<ds:datastoreItem xmlns:ds="http://schemas.openxmlformats.org/officeDocument/2006/customXml" ds:itemID="{F441F8F6-A002-49FD-9289-1F75CF227DC8}">
+<ds:datastoreItem xmlns:ds="http://schemas.openxmlformats.org/officeDocument/2006/customXml" ds:itemID="{491023ED-CA32-4D0C-9722-9340169D49B9}">
   <ds:schemaRefs>
     <ds:schemaRef ds:uri="http://schemas.openxmlformats.org/officeDocument/2006/bibliography"/>
   </ds:schemaRefs>

</xml_diff>